<commit_message>
[nlp] Added NLP POC; requires major refinement; research paper has a skeleton of an intro, still needs a proper literature survey --> will be done by 2/3/21
</commit_message>
<xml_diff>
--- a/Research_Paper/Research_Paper.docx
+++ b/Research_Paper/Research_Paper.docx
@@ -53,8 +53,16 @@
         <w:rPr>
           <w:rFonts w:ascii="Times New Roman" w:hAnsi="Times New Roman" w:cs="Times New Roman"/>
         </w:rPr>
-        <w:t>Jayanth Rao, Venkat Ramaraju</w:t>
-      </w:r>
+        <w:t xml:space="preserve">Jayanth Rao, Venkat </w:t>
+      </w:r>
+      <w:proofErr w:type="spellStart"/>
+      <w:r>
+        <w:rPr>
+          <w:rFonts w:ascii="Times New Roman" w:hAnsi="Times New Roman" w:cs="Times New Roman"/>
+        </w:rPr>
+        <w:t>Ramaraju</w:t>
+      </w:r>
+      <w:proofErr w:type="spellEnd"/>
     </w:p>
     <w:p>
       <w:pPr>
@@ -102,6 +110,14 @@
         <w:rPr>
           <w:rFonts w:ascii="Times New Roman" w:hAnsi="Times New Roman" w:cs="Times New Roman"/>
         </w:rPr>
+        <w:sectPr>
+          <w:headerReference w:type="default" r:id="rId8"/>
+          <w:pgSz w:w="12240" w:h="15840"/>
+          <w:pgMar w:top="1440" w:right="1440" w:bottom="1440" w:left="1440" w:header="720" w:footer="720" w:gutter="0"/>
+          <w:cols w:space="720"/>
+          <w:vAlign w:val="center"/>
+          <w:docGrid w:linePitch="360"/>
+        </w:sectPr>
       </w:pPr>
       <w:r>
         <w:rPr>
@@ -114,34 +130,76 @@
       <w:pPr>
         <w:rPr>
           <w:rFonts w:ascii="Times New Roman" w:hAnsi="Times New Roman" w:cs="Times New Roman"/>
-        </w:rPr>
-      </w:pPr>
-    </w:p>
-    <w:p>
-      <w:pPr>
-        <w:rPr>
-          <w:rFonts w:ascii="Times New Roman" w:hAnsi="Times New Roman" w:cs="Times New Roman"/>
-        </w:rPr>
-      </w:pPr>
-    </w:p>
-    <w:p>
-      <w:pPr>
-        <w:rPr>
-          <w:rFonts w:ascii="Times New Roman" w:hAnsi="Times New Roman" w:cs="Times New Roman"/>
-          <w:sz w:val="28"/>
-          <w:szCs w:val="28"/>
-        </w:rPr>
-      </w:pPr>
-    </w:p>
-    <w:p>
-      <w:pPr>
-        <w:rPr>
-          <w:rFonts w:ascii="Times New Roman" w:hAnsi="Times New Roman" w:cs="Times New Roman"/>
+          <w:b/>
+          <w:bCs/>
           <w:sz w:val="22"/>
           <w:szCs w:val="22"/>
         </w:rPr>
+      </w:pPr>
+      <w:r>
+        <w:rPr>
+          <w:rFonts w:ascii="Times New Roman" w:hAnsi="Times New Roman" w:cs="Times New Roman"/>
+          <w:b/>
+          <w:bCs/>
+          <w:sz w:val="22"/>
+          <w:szCs w:val="22"/>
+        </w:rPr>
+        <w:lastRenderedPageBreak/>
+        <w:t>Abstract</w:t>
+      </w:r>
+    </w:p>
+    <w:p>
+      <w:pPr>
+        <w:rPr>
+          <w:rFonts w:ascii="Times New Roman" w:hAnsi="Times New Roman" w:cs="Times New Roman"/>
+          <w:sz w:val="22"/>
+          <w:szCs w:val="22"/>
+        </w:rPr>
+      </w:pPr>
+    </w:p>
+    <w:p>
+      <w:pPr>
+        <w:rPr>
+          <w:rFonts w:ascii="Times New Roman" w:hAnsi="Times New Roman" w:cs="Times New Roman"/>
+          <w:sz w:val="22"/>
+          <w:szCs w:val="22"/>
+        </w:rPr>
+      </w:pPr>
+    </w:p>
+    <w:p>
+      <w:pPr>
+        <w:rPr>
+          <w:rFonts w:ascii="Times New Roman" w:hAnsi="Times New Roman" w:cs="Times New Roman"/>
+          <w:sz w:val="22"/>
+          <w:szCs w:val="22"/>
+        </w:rPr>
+      </w:pPr>
+    </w:p>
+    <w:p>
+      <w:pPr>
+        <w:rPr>
+          <w:rFonts w:ascii="Times New Roman" w:hAnsi="Times New Roman" w:cs="Times New Roman"/>
+          <w:sz w:val="22"/>
+          <w:szCs w:val="22"/>
+        </w:rPr>
+      </w:pPr>
+    </w:p>
+    <w:p>
+      <w:pPr>
+        <w:pStyle w:val="ListParagraph"/>
+        <w:numPr>
+          <w:ilvl w:val="0"/>
+          <w:numId w:val="1"/>
+        </w:numPr>
+        <w:ind w:left="540" w:hanging="540"/>
+        <w:rPr>
+          <w:rFonts w:ascii="Times New Roman" w:hAnsi="Times New Roman" w:cs="Times New Roman"/>
+          <w:b/>
+          <w:bCs/>
+          <w:sz w:val="22"/>
+          <w:szCs w:val="22"/>
+        </w:rPr>
         <w:sectPr>
-          <w:headerReference w:type="default" r:id="rId7"/>
           <w:pgSz w:w="12240" w:h="15840"/>
           <w:pgMar w:top="1440" w:right="1440" w:bottom="1440" w:left="1440" w:header="720" w:footer="720" w:gutter="0"/>
           <w:cols w:space="720"/>
@@ -151,10 +209,12 @@
       <w:r>
         <w:rPr>
           <w:rFonts w:ascii="Times New Roman" w:hAnsi="Times New Roman" w:cs="Times New Roman"/>
+          <w:b/>
+          <w:bCs/>
           <w:sz w:val="22"/>
           <w:szCs w:val="22"/>
         </w:rPr>
-        <w:t>I.    Introduction</w:t>
+        <w:t>Introduction</w:t>
       </w:r>
     </w:p>
     <w:p>
@@ -173,6 +233,8 @@
     </w:p>
     <w:p>
       <w:pPr>
+        <w:ind w:firstLine="270"/>
+        <w:jc w:val="both"/>
         <w:rPr>
           <w:rFonts w:ascii="Times New Roman" w:hAnsi="Times New Roman" w:cs="Times New Roman"/>
           <w:sz w:val="20"/>
@@ -225,7 +287,23 @@
           <w:sz w:val="20"/>
           <w:szCs w:val="20"/>
         </w:rPr>
-        <w:t xml:space="preserve"> A tremendous amount of false information has begun to flood various platforms like Facebook, Instagram, Twitter, etc. The advent of bot accounts has only </w:t>
+        <w:t xml:space="preserve"> A tremendous amount of false information has begun to flood various platforms like Facebook, Instagram, Twitter, </w:t>
+      </w:r>
+      <w:r>
+        <w:rPr>
+          <w:rFonts w:ascii="Times New Roman" w:hAnsi="Times New Roman" w:cs="Times New Roman"/>
+          <w:sz w:val="20"/>
+          <w:szCs w:val="20"/>
+        </w:rPr>
+        <w:t>and other mainstream social media sites</w:t>
+      </w:r>
+      <w:r>
+        <w:rPr>
+          <w:rFonts w:ascii="Times New Roman" w:hAnsi="Times New Roman" w:cs="Times New Roman"/>
+          <w:sz w:val="20"/>
+          <w:szCs w:val="20"/>
+        </w:rPr>
+        <w:t xml:space="preserve">. The advent of bot accounts has only </w:t>
       </w:r>
       <w:r>
         <w:rPr>
@@ -281,64 +359,533 @@
           <w:sz w:val="20"/>
           <w:szCs w:val="20"/>
         </w:rPr>
-        <w:t xml:space="preserve"> It is no secret that the general public takes an interest in the stock market – predicting trends, advising users to buy/hold/sell, etc.</w:t>
-      </w:r>
-      <w:r>
-        <w:rPr>
-          <w:rFonts w:ascii="Times New Roman" w:hAnsi="Times New Roman" w:cs="Times New Roman"/>
-          <w:sz w:val="20"/>
-          <w:szCs w:val="20"/>
-        </w:rPr>
-        <w:t xml:space="preserve"> However, none of these opinions have much credibility and accountability behind them. We see tremendous potential in leveraging the qualified opinions of </w:t>
-      </w:r>
-      <w:r>
-        <w:rPr>
-          <w:rFonts w:ascii="Times New Roman" w:hAnsi="Times New Roman" w:cs="Times New Roman"/>
-          <w:sz w:val="20"/>
-          <w:szCs w:val="20"/>
-        </w:rPr>
-        <w:t>financial</w:t>
-      </w:r>
-      <w:r>
-        <w:rPr>
-          <w:rFonts w:ascii="Times New Roman" w:hAnsi="Times New Roman" w:cs="Times New Roman"/>
-          <w:sz w:val="20"/>
-          <w:szCs w:val="20"/>
-        </w:rPr>
-        <w:t xml:space="preserve"> investors, journalists, and </w:t>
-      </w:r>
-      <w:r>
-        <w:rPr>
-          <w:rFonts w:ascii="Times New Roman" w:hAnsi="Times New Roman" w:cs="Times New Roman"/>
-          <w:sz w:val="20"/>
-          <w:szCs w:val="20"/>
-        </w:rPr>
-        <w:t>analyst</w:t>
-      </w:r>
-      <w:r>
-        <w:rPr>
-          <w:rFonts w:ascii="Times New Roman" w:hAnsi="Times New Roman" w:cs="Times New Roman"/>
-          <w:sz w:val="20"/>
-          <w:szCs w:val="20"/>
-        </w:rPr>
-        <w:t>s</w:t>
-      </w:r>
-      <w:r>
-        <w:rPr>
-          <w:rFonts w:ascii="Times New Roman" w:hAnsi="Times New Roman" w:cs="Times New Roman"/>
-          <w:sz w:val="20"/>
-          <w:szCs w:val="20"/>
-        </w:rPr>
-        <w:t xml:space="preserve"> into developing a model that is able to determine an accurate sentiment of a particular company’s stock</w:t>
-      </w:r>
-      <w:r>
-        <w:rPr>
-          <w:rFonts w:ascii="Times New Roman" w:hAnsi="Times New Roman" w:cs="Times New Roman"/>
-          <w:sz w:val="20"/>
-          <w:szCs w:val="20"/>
-        </w:rPr>
-        <w:t>, based on the sentiment of a selective group of sources that are deemed to be knowledgeable on the topic.</w:t>
-      </w:r>
+        <w:t xml:space="preserve"> </w:t>
+      </w:r>
+      <w:r>
+        <w:rPr>
+          <w:rFonts w:ascii="Times New Roman" w:hAnsi="Times New Roman" w:cs="Times New Roman"/>
+          <w:sz w:val="20"/>
+          <w:szCs w:val="20"/>
+        </w:rPr>
+        <w:t xml:space="preserve">Misinformation can spread quickly through bot accounts resharing and retweeting information without verifying the facts (Ferrara et al., 2016). </w:t>
+      </w:r>
+      <w:r>
+        <w:rPr>
+          <w:rFonts w:ascii="Times New Roman" w:hAnsi="Times New Roman" w:cs="Times New Roman"/>
+          <w:sz w:val="20"/>
+          <w:szCs w:val="20"/>
+        </w:rPr>
+        <w:t xml:space="preserve">In this context, misinformation is the factually incorrect information that is spread via social media (ASU article). While bot accounts play a role in the spread of misinformation, the basic aspect of social media allowing anyone to publish what they please </w:t>
+      </w:r>
+      <w:proofErr w:type="gramStart"/>
+      <w:r>
+        <w:rPr>
+          <w:rFonts w:ascii="Times New Roman" w:hAnsi="Times New Roman" w:cs="Times New Roman"/>
+          <w:sz w:val="20"/>
+          <w:szCs w:val="20"/>
+        </w:rPr>
+        <w:t>is</w:t>
+      </w:r>
+      <w:proofErr w:type="gramEnd"/>
+      <w:r>
+        <w:rPr>
+          <w:rFonts w:ascii="Times New Roman" w:hAnsi="Times New Roman" w:cs="Times New Roman"/>
+          <w:sz w:val="20"/>
+          <w:szCs w:val="20"/>
+        </w:rPr>
+        <w:t xml:space="preserve"> another pitfall users must be aware of. The controversy surrounding the 2016 Presidential Election is a prime example of how misinformation distributed via social media can affect the way people view the current political landscape. Spam, rumors, and “fake news” are all forms of misinformation that can alter decision-making.</w:t>
+      </w:r>
+    </w:p>
+    <w:p>
+      <w:pPr>
+        <w:ind w:firstLine="270"/>
+        <w:jc w:val="both"/>
+        <w:rPr>
+          <w:rFonts w:ascii="Times New Roman" w:hAnsi="Times New Roman" w:cs="Times New Roman"/>
+          <w:sz w:val="20"/>
+          <w:szCs w:val="20"/>
+        </w:rPr>
+      </w:pPr>
+    </w:p>
+    <w:p>
+      <w:pPr>
+        <w:ind w:firstLine="270"/>
+        <w:jc w:val="both"/>
+        <w:rPr>
+          <w:rFonts w:ascii="Times New Roman" w:hAnsi="Times New Roman" w:cs="Times New Roman"/>
+          <w:sz w:val="20"/>
+          <w:szCs w:val="20"/>
+        </w:rPr>
+      </w:pPr>
+      <w:r>
+        <w:rPr>
+          <w:rFonts w:ascii="Times New Roman" w:hAnsi="Times New Roman" w:cs="Times New Roman"/>
+          <w:sz w:val="20"/>
+          <w:szCs w:val="20"/>
+        </w:rPr>
+        <w:t>With the advent of social media, the stock market has become ever more accessible to the public</w:t>
+      </w:r>
+      <w:r>
+        <w:rPr>
+          <w:rFonts w:ascii="Times New Roman" w:hAnsi="Times New Roman" w:cs="Times New Roman"/>
+          <w:sz w:val="20"/>
+          <w:szCs w:val="20"/>
+        </w:rPr>
+        <w:t>, b</w:t>
+      </w:r>
+      <w:r>
+        <w:rPr>
+          <w:rFonts w:ascii="Times New Roman" w:hAnsi="Times New Roman" w:cs="Times New Roman"/>
+          <w:sz w:val="20"/>
+          <w:szCs w:val="20"/>
+        </w:rPr>
+        <w:t xml:space="preserve">ut with this accessibility comes a risk of </w:t>
+      </w:r>
+      <w:r>
+        <w:rPr>
+          <w:rFonts w:ascii="Times New Roman" w:hAnsi="Times New Roman" w:cs="Times New Roman"/>
+          <w:sz w:val="20"/>
+          <w:szCs w:val="20"/>
+        </w:rPr>
+        <w:t>baseless</w:t>
+      </w:r>
+      <w:r>
+        <w:rPr>
+          <w:rFonts w:ascii="Times New Roman" w:hAnsi="Times New Roman" w:cs="Times New Roman"/>
+          <w:sz w:val="20"/>
+          <w:szCs w:val="20"/>
+        </w:rPr>
+        <w:t xml:space="preserve"> opinions</w:t>
+      </w:r>
+      <w:r>
+        <w:rPr>
+          <w:rFonts w:ascii="Times New Roman" w:hAnsi="Times New Roman" w:cs="Times New Roman"/>
+          <w:sz w:val="20"/>
+          <w:szCs w:val="20"/>
+        </w:rPr>
+        <w:t xml:space="preserve"> with an amplified voice</w:t>
+      </w:r>
+      <w:r>
+        <w:rPr>
+          <w:rFonts w:ascii="Times New Roman" w:hAnsi="Times New Roman" w:cs="Times New Roman"/>
+          <w:sz w:val="20"/>
+          <w:szCs w:val="20"/>
+        </w:rPr>
+        <w:t>.</w:t>
+      </w:r>
+      <w:r>
+        <w:rPr>
+          <w:rFonts w:ascii="Times New Roman" w:hAnsi="Times New Roman" w:cs="Times New Roman"/>
+          <w:sz w:val="20"/>
+          <w:szCs w:val="20"/>
+        </w:rPr>
+        <w:t xml:space="preserve"> </w:t>
+      </w:r>
+      <w:r>
+        <w:rPr>
+          <w:rFonts w:ascii="Times New Roman" w:hAnsi="Times New Roman" w:cs="Times New Roman"/>
+          <w:sz w:val="20"/>
+          <w:szCs w:val="20"/>
+        </w:rPr>
+        <w:t>In 2017, the Security and Exchange Commission (SEC) announced an investigation into entities that published fraudulent articles</w:t>
+      </w:r>
+      <w:r>
+        <w:rPr>
+          <w:rFonts w:ascii="Times New Roman" w:hAnsi="Times New Roman" w:cs="Times New Roman"/>
+          <w:sz w:val="20"/>
+          <w:szCs w:val="20"/>
+        </w:rPr>
+        <w:t xml:space="preserve"> promoting certain stocks over others. Public companies had hired writers to publish articles without disclosing that the articles had been sponsored (SEC Press Release, 2017). </w:t>
+      </w:r>
+      <w:r>
+        <w:rPr>
+          <w:rFonts w:ascii="Times New Roman" w:hAnsi="Times New Roman" w:cs="Times New Roman"/>
+          <w:sz w:val="20"/>
+          <w:szCs w:val="20"/>
+        </w:rPr>
+        <w:t xml:space="preserve">Fraudulent articles like these have the power to drastically alter how the </w:t>
+      </w:r>
+      <w:proofErr w:type="gramStart"/>
+      <w:r>
+        <w:rPr>
+          <w:rFonts w:ascii="Times New Roman" w:hAnsi="Times New Roman" w:cs="Times New Roman"/>
+          <w:sz w:val="20"/>
+          <w:szCs w:val="20"/>
+        </w:rPr>
+        <w:t>general public</w:t>
+      </w:r>
+      <w:proofErr w:type="gramEnd"/>
+      <w:r>
+        <w:rPr>
+          <w:rFonts w:ascii="Times New Roman" w:hAnsi="Times New Roman" w:cs="Times New Roman"/>
+          <w:sz w:val="20"/>
+          <w:szCs w:val="20"/>
+        </w:rPr>
+        <w:t xml:space="preserve"> view stocks and what stocks to invest in. However, there are other factors to consider as well. Online forums, as mentioned previously, have the power to create echo chambers. The same opinions can be parroted to double-down on one way of thinking. </w:t>
+      </w:r>
+      <w:r>
+        <w:rPr>
+          <w:rFonts w:ascii="Times New Roman" w:hAnsi="Times New Roman" w:cs="Times New Roman"/>
+          <w:sz w:val="20"/>
+          <w:szCs w:val="20"/>
+        </w:rPr>
+        <w:t>Investment forums like Yahoo! Finance conversations and Reddit’s r/</w:t>
+      </w:r>
+      <w:proofErr w:type="spellStart"/>
+      <w:r>
+        <w:rPr>
+          <w:rFonts w:ascii="Times New Roman" w:hAnsi="Times New Roman" w:cs="Times New Roman"/>
+          <w:sz w:val="20"/>
+          <w:szCs w:val="20"/>
+        </w:rPr>
+        <w:t>WallStreetBets</w:t>
+      </w:r>
+      <w:proofErr w:type="spellEnd"/>
+      <w:r>
+        <w:rPr>
+          <w:rFonts w:ascii="Times New Roman" w:hAnsi="Times New Roman" w:cs="Times New Roman"/>
+          <w:sz w:val="20"/>
+          <w:szCs w:val="20"/>
+        </w:rPr>
+        <w:t xml:space="preserve"> can perpetuate positivity bias, where members may be </w:t>
+      </w:r>
+      <w:r>
+        <w:rPr>
+          <w:rFonts w:ascii="Times New Roman" w:hAnsi="Times New Roman" w:cs="Times New Roman"/>
+          <w:sz w:val="20"/>
+          <w:szCs w:val="20"/>
+        </w:rPr>
+        <w:t>unnecessarily bearish or bullish</w:t>
+      </w:r>
+      <w:r>
+        <w:rPr>
+          <w:rFonts w:ascii="Times New Roman" w:hAnsi="Times New Roman" w:cs="Times New Roman"/>
+          <w:sz w:val="20"/>
+          <w:szCs w:val="20"/>
+        </w:rPr>
+        <w:t xml:space="preserve"> on a given stock. Studies have shown that this </w:t>
+      </w:r>
+      <w:r>
+        <w:rPr>
+          <w:rFonts w:ascii="Times New Roman" w:hAnsi="Times New Roman" w:cs="Times New Roman"/>
+          <w:sz w:val="20"/>
+          <w:szCs w:val="20"/>
+        </w:rPr>
+        <w:t xml:space="preserve">can lead to excessive trading </w:t>
+      </w:r>
+      <w:r>
+        <w:rPr>
+          <w:rFonts w:ascii="Times New Roman" w:hAnsi="Times New Roman" w:cs="Times New Roman"/>
+          <w:sz w:val="20"/>
+          <w:szCs w:val="20"/>
+        </w:rPr>
+        <w:t>during times when that may be fiscally inadvisable</w:t>
+      </w:r>
+      <w:r>
+        <w:rPr>
+          <w:rFonts w:ascii="Times New Roman" w:hAnsi="Times New Roman" w:cs="Times New Roman"/>
+          <w:sz w:val="20"/>
+          <w:szCs w:val="20"/>
+        </w:rPr>
+        <w:t xml:space="preserve"> (Tang et al., 2017). </w:t>
+      </w:r>
+    </w:p>
+    <w:p>
+      <w:pPr>
+        <w:ind w:firstLine="270"/>
+        <w:jc w:val="both"/>
+        <w:rPr>
+          <w:rFonts w:ascii="Times New Roman" w:hAnsi="Times New Roman" w:cs="Times New Roman"/>
+          <w:sz w:val="20"/>
+          <w:szCs w:val="20"/>
+        </w:rPr>
+      </w:pPr>
+    </w:p>
+    <w:p>
+      <w:pPr>
+        <w:ind w:firstLine="270"/>
+        <w:jc w:val="both"/>
+        <w:rPr>
+          <w:rFonts w:ascii="Times New Roman" w:hAnsi="Times New Roman" w:cs="Times New Roman"/>
+          <w:sz w:val="20"/>
+          <w:szCs w:val="20"/>
+        </w:rPr>
+      </w:pPr>
+    </w:p>
+    <w:p>
+      <w:pPr>
+        <w:jc w:val="both"/>
+        <w:rPr>
+          <w:rFonts w:ascii="Times New Roman" w:hAnsi="Times New Roman" w:cs="Times New Roman"/>
+          <w:sz w:val="20"/>
+          <w:szCs w:val="20"/>
+        </w:rPr>
+      </w:pPr>
+    </w:p>
+    <w:p>
+      <w:pPr>
+        <w:jc w:val="both"/>
+        <w:rPr>
+          <w:rFonts w:ascii="Times New Roman" w:hAnsi="Times New Roman" w:cs="Times New Roman"/>
+          <w:sz w:val="20"/>
+          <w:szCs w:val="20"/>
+        </w:rPr>
+      </w:pPr>
+      <w:r>
+        <w:rPr>
+          <w:rFonts w:ascii="Times New Roman" w:hAnsi="Times New Roman" w:cs="Times New Roman"/>
+          <w:sz w:val="20"/>
+          <w:szCs w:val="20"/>
+        </w:rPr>
+        <w:br w:type="page"/>
+      </w:r>
+    </w:p>
+    <w:p>
+      <w:pPr>
+        <w:pStyle w:val="ListParagraph"/>
+        <w:numPr>
+          <w:ilvl w:val="0"/>
+          <w:numId w:val="1"/>
+        </w:numPr>
+        <w:ind w:left="540" w:hanging="540"/>
+        <w:rPr>
+          <w:rFonts w:ascii="Times New Roman" w:hAnsi="Times New Roman" w:cs="Times New Roman"/>
+          <w:b/>
+          <w:bCs/>
+          <w:sz w:val="22"/>
+          <w:szCs w:val="22"/>
+        </w:rPr>
+      </w:pPr>
+      <w:r>
+        <w:rPr>
+          <w:rFonts w:ascii="Times New Roman" w:hAnsi="Times New Roman" w:cs="Times New Roman"/>
+          <w:b/>
+          <w:bCs/>
+          <w:sz w:val="22"/>
+          <w:szCs w:val="22"/>
+        </w:rPr>
+        <w:lastRenderedPageBreak/>
+        <w:t>References</w:t>
+      </w:r>
+    </w:p>
+    <w:p>
+      <w:pPr>
+        <w:rPr>
+          <w:rFonts w:ascii="Times New Roman" w:hAnsi="Times New Roman" w:cs="Times New Roman"/>
+          <w:b/>
+          <w:bCs/>
+          <w:sz w:val="22"/>
+          <w:szCs w:val="22"/>
+        </w:rPr>
+      </w:pPr>
+    </w:p>
+    <w:p>
+      <w:pPr>
+        <w:rPr>
+          <w:rFonts w:ascii="Times New Roman" w:hAnsi="Times New Roman" w:cs="Times New Roman"/>
+          <w:sz w:val="20"/>
+          <w:szCs w:val="20"/>
+        </w:rPr>
+      </w:pPr>
+      <w:r>
+        <w:rPr>
+          <w:rFonts w:ascii="Times New Roman" w:hAnsi="Times New Roman" w:cs="Times New Roman"/>
+          <w:sz w:val="20"/>
+          <w:szCs w:val="20"/>
+        </w:rPr>
+        <w:t xml:space="preserve">The Rise of Social Bots: </w:t>
+      </w:r>
+      <w:hyperlink r:id="rId9" w:history="1">
+        <w:r>
+          <w:rPr>
+            <w:rStyle w:val="Hyperlink"/>
+            <w:rFonts w:ascii="Times New Roman" w:hAnsi="Times New Roman" w:cs="Times New Roman"/>
+            <w:sz w:val="20"/>
+            <w:szCs w:val="20"/>
+          </w:rPr>
+          <w:t>https://arxiv.org/pdf/1407.5225.pdf</w:t>
+        </w:r>
+      </w:hyperlink>
+    </w:p>
+    <w:p>
+      <w:pPr>
+        <w:rPr>
+          <w:rFonts w:ascii="Times New Roman" w:hAnsi="Times New Roman" w:cs="Times New Roman"/>
+          <w:sz w:val="20"/>
+          <w:szCs w:val="20"/>
+        </w:rPr>
+      </w:pPr>
+    </w:p>
+    <w:p>
+      <w:pPr>
+        <w:rPr>
+          <w:rFonts w:ascii="Times New Roman" w:hAnsi="Times New Roman" w:cs="Times New Roman"/>
+          <w:sz w:val="20"/>
+          <w:szCs w:val="20"/>
+        </w:rPr>
+      </w:pPr>
+      <w:r>
+        <w:rPr>
+          <w:rFonts w:ascii="Times New Roman" w:hAnsi="Times New Roman" w:cs="Times New Roman"/>
+          <w:sz w:val="20"/>
+          <w:szCs w:val="20"/>
+        </w:rPr>
+        <w:t xml:space="preserve">$FAKE: Evidence of …: </w:t>
+      </w:r>
+      <w:hyperlink r:id="rId10" w:history="1">
+        <w:r>
+          <w:rPr>
+            <w:rStyle w:val="Hyperlink"/>
+            <w:rFonts w:ascii="Times New Roman" w:hAnsi="Times New Roman" w:cs="Times New Roman"/>
+            <w:sz w:val="20"/>
+            <w:szCs w:val="20"/>
+          </w:rPr>
+          <w:t>https://www.aaai.org/ocs/index.php/ICWSM/ICWSM18/paper/viewFile/17871/17055</w:t>
+        </w:r>
+      </w:hyperlink>
+    </w:p>
+    <w:p>
+      <w:pPr>
+        <w:rPr>
+          <w:rFonts w:ascii="Times New Roman" w:hAnsi="Times New Roman" w:cs="Times New Roman"/>
+          <w:sz w:val="20"/>
+          <w:szCs w:val="20"/>
+        </w:rPr>
+      </w:pPr>
+    </w:p>
+    <w:p>
+      <w:pPr>
+        <w:rPr>
+          <w:rFonts w:ascii="Times New Roman" w:hAnsi="Times New Roman" w:cs="Times New Roman"/>
+          <w:sz w:val="20"/>
+          <w:szCs w:val="20"/>
+        </w:rPr>
+      </w:pPr>
+      <w:r>
+        <w:rPr>
+          <w:rFonts w:ascii="Times New Roman" w:hAnsi="Times New Roman" w:cs="Times New Roman"/>
+          <w:sz w:val="20"/>
+          <w:szCs w:val="20"/>
+        </w:rPr>
+        <w:t>A large scale study to understand</w:t>
+      </w:r>
+      <w:proofErr w:type="gramStart"/>
+      <w:r>
+        <w:rPr>
+          <w:rFonts w:ascii="Times New Roman" w:hAnsi="Times New Roman" w:cs="Times New Roman"/>
+          <w:sz w:val="20"/>
+          <w:szCs w:val="20"/>
+        </w:rPr>
+        <w:t>…:</w:t>
+      </w:r>
+      <w:r>
+        <w:rPr>
+          <w:rFonts w:ascii="Times New Roman" w:hAnsi="Times New Roman" w:cs="Times New Roman"/>
+          <w:sz w:val="20"/>
+          <w:szCs w:val="20"/>
+        </w:rPr>
+        <w:t>https://www.computer.org/csdl/pds/api/csdl/proceedings/download-article/12OmNzzP5HP/pdf</w:t>
+      </w:r>
+      <w:proofErr w:type="gramEnd"/>
+    </w:p>
+    <w:p>
+      <w:pPr>
+        <w:rPr>
+          <w:rFonts w:ascii="Times New Roman" w:hAnsi="Times New Roman" w:cs="Times New Roman"/>
+          <w:sz w:val="20"/>
+          <w:szCs w:val="20"/>
+        </w:rPr>
+      </w:pPr>
+    </w:p>
+    <w:p>
+      <w:pPr>
+        <w:rPr>
+          <w:rFonts w:ascii="Times New Roman" w:hAnsi="Times New Roman" w:cs="Times New Roman"/>
+          <w:sz w:val="20"/>
+          <w:szCs w:val="20"/>
+        </w:rPr>
+      </w:pPr>
+      <w:r>
+        <w:rPr>
+          <w:rFonts w:ascii="Times New Roman" w:hAnsi="Times New Roman" w:cs="Times New Roman"/>
+          <w:sz w:val="20"/>
+          <w:szCs w:val="20"/>
+        </w:rPr>
+        <w:t xml:space="preserve">ASU Article: </w:t>
+      </w:r>
+      <w:hyperlink r:id="rId11" w:history="1">
+        <w:r>
+          <w:rPr>
+            <w:rStyle w:val="Hyperlink"/>
+            <w:rFonts w:ascii="Times New Roman" w:hAnsi="Times New Roman" w:cs="Times New Roman"/>
+            <w:sz w:val="20"/>
+            <w:szCs w:val="20"/>
+          </w:rPr>
+          <w:t>https://www.public.asu.edu/~huanliu/papers/Misinformation_LiangWu2019.pdf</w:t>
+        </w:r>
+      </w:hyperlink>
+    </w:p>
+    <w:p>
+      <w:pPr>
+        <w:rPr>
+          <w:rFonts w:ascii="Times New Roman" w:hAnsi="Times New Roman" w:cs="Times New Roman"/>
+          <w:sz w:val="20"/>
+          <w:szCs w:val="20"/>
+        </w:rPr>
+      </w:pPr>
+    </w:p>
+    <w:p>
+      <w:pPr>
+        <w:rPr>
+          <w:rFonts w:ascii="Times New Roman" w:hAnsi="Times New Roman" w:cs="Times New Roman"/>
+          <w:sz w:val="20"/>
+          <w:szCs w:val="20"/>
+        </w:rPr>
+      </w:pPr>
+      <w:r>
+        <w:rPr>
+          <w:rFonts w:ascii="Times New Roman" w:hAnsi="Times New Roman" w:cs="Times New Roman"/>
+          <w:sz w:val="20"/>
+          <w:szCs w:val="20"/>
+        </w:rPr>
+        <w:t xml:space="preserve">“SEC.gov” SEC: Payments for Bullish Articles on Stocks </w:t>
+      </w:r>
+      <w:proofErr w:type="gramStart"/>
+      <w:r>
+        <w:rPr>
+          <w:rFonts w:ascii="Times New Roman" w:hAnsi="Times New Roman" w:cs="Times New Roman"/>
+          <w:sz w:val="20"/>
+          <w:szCs w:val="20"/>
+        </w:rPr>
+        <w:t>Must ,</w:t>
+      </w:r>
+      <w:proofErr w:type="gramEnd"/>
+      <w:r>
+        <w:rPr>
+          <w:rFonts w:ascii="Times New Roman" w:hAnsi="Times New Roman" w:cs="Times New Roman"/>
+          <w:sz w:val="20"/>
+          <w:szCs w:val="20"/>
+        </w:rPr>
+        <w:t xml:space="preserve"> 10 Apr. 2017, www.sec.gov/news/press-release/2017-79. Accessed 29 Jan. 2021.</w:t>
+      </w:r>
+    </w:p>
+    <w:p>
+      <w:pPr>
+        <w:rPr>
+          <w:rFonts w:ascii="Times New Roman" w:hAnsi="Times New Roman" w:cs="Times New Roman"/>
+          <w:sz w:val="20"/>
+          <w:szCs w:val="20"/>
+        </w:rPr>
+      </w:pPr>
+    </w:p>
+    <w:p>
+      <w:pPr>
+        <w:rPr>
+          <w:rFonts w:ascii="Times New Roman" w:hAnsi="Times New Roman" w:cs="Times New Roman"/>
+          <w:sz w:val="20"/>
+          <w:szCs w:val="20"/>
+        </w:rPr>
+      </w:pPr>
     </w:p>
     <w:sectPr>
       <w:type w:val="continuous"/>
@@ -397,6 +944,103 @@
     </w:pPr>
   </w:p>
 </w:hdr>
+</file>
+
+<file path=word/numbering.xml><?xml version="1.0" encoding="utf-8"?>
+<w:numbering xmlns:wpc="http://schemas.microsoft.com/office/word/2010/wordprocessingCanvas" xmlns:cx="http://schemas.microsoft.com/office/drawing/2014/chartex" xmlns:cx1="http://schemas.microsoft.com/office/drawing/2015/9/8/chartex" xmlns:cx2="http://schemas.microsoft.com/office/drawing/2015/10/21/chartex" xmlns:cx3="http://schemas.microsoft.com/office/drawing/2016/5/9/chartex" xmlns:cx4="http://schemas.microsoft.com/office/drawing/2016/5/10/chartex" xmlns:cx5="http://schemas.microsoft.com/office/drawing/2016/5/11/chartex" xmlns:cx6="http://schemas.microsoft.com/office/drawing/2016/5/12/chartex" xmlns:cx7="http://schemas.microsoft.com/office/drawing/2016/5/13/chartex" xmlns:cx8="http://schemas.microsoft.com/office/drawing/2016/5/14/chartex" xmlns:mc="http://schemas.openxmlformats.org/markup-compatibility/2006" xmlns:aink="http://schemas.microsoft.com/office/drawing/2016/ink" xmlns:am3d="http://schemas.microsoft.com/office/drawing/2017/model3d" xmlns:o="urn:schemas-microsoft-com:office:office" xmlns:r="http://schemas.openxmlformats.org/officeDocument/2006/relationships" xmlns:m="http://schemas.openxmlformats.org/officeDocument/2006/math" xmlns:v="urn:schemas-microsoft-com:vml" xmlns:wp14="http://schemas.microsoft.com/office/word/2010/wordprocessingDrawing" xmlns:wp="http://schemas.openxmlformats.org/drawingml/2006/wordprocessingDrawing" xmlns:w10="urn:schemas-microsoft-com:office:word" xmlns:w="http://schemas.openxmlformats.org/wordprocessingml/2006/main" xmlns:w14="http://schemas.microsoft.com/office/word/2010/wordml" xmlns:w15="http://schemas.microsoft.com/office/word/2012/wordml" xmlns:w16cex="http://schemas.microsoft.com/office/word/2018/wordml/cex" xmlns:w16cid="http://schemas.microsoft.com/office/word/2016/wordml/cid" xmlns:w16="http://schemas.microsoft.com/office/word/2018/wordml" xmlns:w16se="http://schemas.microsoft.com/office/word/2015/wordml/symex" xmlns:wpg="http://schemas.microsoft.com/office/word/2010/wordprocessingGroup" xmlns:wpi="http://schemas.microsoft.com/office/word/2010/wordprocessingInk" xmlns:wne="http://schemas.microsoft.com/office/word/2006/wordml" xmlns:wps="http://schemas.microsoft.com/office/word/2010/wordprocessingShape" mc:Ignorable="w14 w15 w16se w16cid w16 w16cex wp14">
+  <w:abstractNum w:abstractNumId="0" w15:restartNumberingAfterBreak="0">
+    <w:nsid w:val="2F336805"/>
+    <w:multiLevelType w:val="hybridMultilevel"/>
+    <w:tmpl w:val="6D5C0372"/>
+    <w:lvl w:ilvl="0" w:tplc="E91ED0D0">
+      <w:start w:val="1"/>
+      <w:numFmt w:val="upperRoman"/>
+      <w:lvlText w:val="%1."/>
+      <w:lvlJc w:val="left"/>
+      <w:pPr>
+        <w:ind w:left="1080" w:hanging="720"/>
+      </w:pPr>
+      <w:rPr>
+        <w:rFonts w:hint="default"/>
+      </w:rPr>
+    </w:lvl>
+    <w:lvl w:ilvl="1" w:tplc="04090019" w:tentative="1">
+      <w:start w:val="1"/>
+      <w:numFmt w:val="lowerLetter"/>
+      <w:lvlText w:val="%2."/>
+      <w:lvlJc w:val="left"/>
+      <w:pPr>
+        <w:ind w:left="1440" w:hanging="360"/>
+      </w:pPr>
+    </w:lvl>
+    <w:lvl w:ilvl="2" w:tplc="0409001B" w:tentative="1">
+      <w:start w:val="1"/>
+      <w:numFmt w:val="lowerRoman"/>
+      <w:lvlText w:val="%3."/>
+      <w:lvlJc w:val="right"/>
+      <w:pPr>
+        <w:ind w:left="2160" w:hanging="180"/>
+      </w:pPr>
+    </w:lvl>
+    <w:lvl w:ilvl="3" w:tplc="0409000F" w:tentative="1">
+      <w:start w:val="1"/>
+      <w:numFmt w:val="decimal"/>
+      <w:lvlText w:val="%4."/>
+      <w:lvlJc w:val="left"/>
+      <w:pPr>
+        <w:ind w:left="2880" w:hanging="360"/>
+      </w:pPr>
+    </w:lvl>
+    <w:lvl w:ilvl="4" w:tplc="04090019" w:tentative="1">
+      <w:start w:val="1"/>
+      <w:numFmt w:val="lowerLetter"/>
+      <w:lvlText w:val="%5."/>
+      <w:lvlJc w:val="left"/>
+      <w:pPr>
+        <w:ind w:left="3600" w:hanging="360"/>
+      </w:pPr>
+    </w:lvl>
+    <w:lvl w:ilvl="5" w:tplc="0409001B" w:tentative="1">
+      <w:start w:val="1"/>
+      <w:numFmt w:val="lowerRoman"/>
+      <w:lvlText w:val="%6."/>
+      <w:lvlJc w:val="right"/>
+      <w:pPr>
+        <w:ind w:left="4320" w:hanging="180"/>
+      </w:pPr>
+    </w:lvl>
+    <w:lvl w:ilvl="6" w:tplc="0409000F" w:tentative="1">
+      <w:start w:val="1"/>
+      <w:numFmt w:val="decimal"/>
+      <w:lvlText w:val="%7."/>
+      <w:lvlJc w:val="left"/>
+      <w:pPr>
+        <w:ind w:left="5040" w:hanging="360"/>
+      </w:pPr>
+    </w:lvl>
+    <w:lvl w:ilvl="7" w:tplc="04090019" w:tentative="1">
+      <w:start w:val="1"/>
+      <w:numFmt w:val="lowerLetter"/>
+      <w:lvlText w:val="%8."/>
+      <w:lvlJc w:val="left"/>
+      <w:pPr>
+        <w:ind w:left="5760" w:hanging="360"/>
+      </w:pPr>
+    </w:lvl>
+    <w:lvl w:ilvl="8" w:tplc="0409001B" w:tentative="1">
+      <w:start w:val="1"/>
+      <w:numFmt w:val="lowerRoman"/>
+      <w:lvlText w:val="%9."/>
+      <w:lvlJc w:val="right"/>
+      <w:pPr>
+        <w:ind w:left="6480" w:hanging="180"/>
+      </w:pPr>
+    </w:lvl>
+  </w:abstractNum>
+  <w:num w:numId="1">
+    <w:abstractNumId w:val="0"/>
+  </w:num>
+</w:numbering>
 </file>
 
 <file path=word/styles.xml><?xml version="1.0" encoding="utf-8"?>
@@ -897,6 +1541,40 @@
     <w:uiPriority w:val="99"/>
     <w:rsid w:val="005941B9"/>
   </w:style>
+  <w:style w:type="paragraph" w:styleId="ListParagraph">
+    <w:name w:val="List Paragraph"/>
+    <w:basedOn w:val="Normal"/>
+    <w:uiPriority w:val="34"/>
+    <w:qFormat/>
+    <w:rsid w:val="00BE5FEB"/>
+    <w:pPr>
+      <w:ind w:left="720"/>
+      <w:contextualSpacing/>
+    </w:pPr>
+  </w:style>
+  <w:style w:type="character" w:styleId="Hyperlink">
+    <w:name w:val="Hyperlink"/>
+    <w:basedOn w:val="DefaultParagraphFont"/>
+    <w:uiPriority w:val="99"/>
+    <w:unhideWhenUsed/>
+    <w:rsid w:val="005B286F"/>
+    <w:rPr>
+      <w:color w:val="0563C1" w:themeColor="hyperlink"/>
+      <w:u w:val="single"/>
+    </w:rPr>
+  </w:style>
+  <w:style w:type="character" w:styleId="UnresolvedMention">
+    <w:name w:val="Unresolved Mention"/>
+    <w:basedOn w:val="DefaultParagraphFont"/>
+    <w:uiPriority w:val="99"/>
+    <w:semiHidden/>
+    <w:unhideWhenUsed/>
+    <w:rsid w:val="005B286F"/>
+    <w:rPr>
+      <w:color w:val="605E5C"/>
+      <w:shd w:val="clear" w:color="auto" w:fill="E1DFDD"/>
+    </w:rPr>
+  </w:style>
 </w:styles>
 </file>
 

</xml_diff>

<commit_message>
Changed cleanup, updated headlines
</commit_message>
<xml_diff>
--- a/Research_Paper/Research_Paper.docx
+++ b/Research_Paper/Research_Paper.docx
@@ -53,16 +53,8 @@
         <w:rPr>
           <w:rFonts w:ascii="Times New Roman" w:hAnsi="Times New Roman" w:cs="Times New Roman"/>
         </w:rPr>
-        <w:t xml:space="preserve">Jayanth Rao, Venkat </w:t>
-      </w:r>
-      <w:proofErr w:type="spellStart"/>
-      <w:r>
-        <w:rPr>
-          <w:rFonts w:ascii="Times New Roman" w:hAnsi="Times New Roman" w:cs="Times New Roman"/>
-        </w:rPr>
-        <w:t>Ramaraju</w:t>
-      </w:r>
-      <w:proofErr w:type="spellEnd"/>
+        <w:t>Jayanth Rao, Venkat Ramaraju</w:t>
+      </w:r>
     </w:p>
     <w:p>
       <w:pPr>
@@ -503,51 +495,15 @@
           <w:sz w:val="20"/>
           <w:szCs w:val="20"/>
         </w:rPr>
-        <w:t xml:space="preserve">Fraudulent articles like these have the power to drastically alter how the </w:t>
-      </w:r>
-      <w:proofErr w:type="gramStart"/>
-      <w:r>
-        <w:rPr>
-          <w:rFonts w:ascii="Times New Roman" w:hAnsi="Times New Roman" w:cs="Times New Roman"/>
-          <w:sz w:val="20"/>
-          <w:szCs w:val="20"/>
-        </w:rPr>
-        <w:t>general public</w:t>
-      </w:r>
-      <w:proofErr w:type="gramEnd"/>
-      <w:r>
-        <w:rPr>
-          <w:rFonts w:ascii="Times New Roman" w:hAnsi="Times New Roman" w:cs="Times New Roman"/>
-          <w:sz w:val="20"/>
-          <w:szCs w:val="20"/>
-        </w:rPr>
-        <w:t xml:space="preserve"> view stocks and what stocks to invest in. However, there are other factors to consider as well. Online forums, as mentioned previously, have the power to create echo chambers. The same opinions can be parroted to double-down on one way of thinking. </w:t>
-      </w:r>
-      <w:r>
-        <w:rPr>
-          <w:rFonts w:ascii="Times New Roman" w:hAnsi="Times New Roman" w:cs="Times New Roman"/>
-          <w:sz w:val="20"/>
-          <w:szCs w:val="20"/>
-        </w:rPr>
-        <w:t>Investment forums like Yahoo! Finance conversations and Reddit’s r/</w:t>
-      </w:r>
-      <w:proofErr w:type="spellStart"/>
-      <w:r>
-        <w:rPr>
-          <w:rFonts w:ascii="Times New Roman" w:hAnsi="Times New Roman" w:cs="Times New Roman"/>
-          <w:sz w:val="20"/>
-          <w:szCs w:val="20"/>
-        </w:rPr>
-        <w:t>WallStreetBets</w:t>
-      </w:r>
-      <w:proofErr w:type="spellEnd"/>
-      <w:r>
-        <w:rPr>
-          <w:rFonts w:ascii="Times New Roman" w:hAnsi="Times New Roman" w:cs="Times New Roman"/>
-          <w:sz w:val="20"/>
-          <w:szCs w:val="20"/>
-        </w:rPr>
-        <w:t xml:space="preserve"> can perpetuate positivity bias, where members may be </w:t>
+        <w:t xml:space="preserve">Fraudulent articles like these have the power to drastically alter how the general public view stocks and what stocks to invest in. However, there are other factors to consider as well. Online forums, as mentioned previously, have the power to create echo chambers. The same opinions can be parroted to double-down on one way of thinking. </w:t>
+      </w:r>
+      <w:r>
+        <w:rPr>
+          <w:rFonts w:ascii="Times New Roman" w:hAnsi="Times New Roman" w:cs="Times New Roman"/>
+          <w:sz w:val="20"/>
+          <w:szCs w:val="20"/>
+        </w:rPr>
+        <w:t xml:space="preserve">Investment forums like Yahoo! Finance conversations and Reddit’s r/WallStreetBets can perpetuate positivity bias, where members may be </w:t>
       </w:r>
       <w:r>
         <w:rPr>
@@ -767,16 +723,7 @@
           <w:sz w:val="20"/>
           <w:szCs w:val="20"/>
         </w:rPr>
-        <w:t>A large scale study to understand</w:t>
-      </w:r>
-      <w:proofErr w:type="gramStart"/>
-      <w:r>
-        <w:rPr>
-          <w:rFonts w:ascii="Times New Roman" w:hAnsi="Times New Roman" w:cs="Times New Roman"/>
-          <w:sz w:val="20"/>
-          <w:szCs w:val="20"/>
-        </w:rPr>
-        <w:t>…:</w:t>
+        <w:t>A large scale study to understand…:</w:t>
       </w:r>
       <w:r>
         <w:rPr>
@@ -786,7 +733,6 @@
         </w:rPr>
         <w:t>https://www.computer.org/csdl/pds/api/csdl/proceedings/download-article/12OmNzzP5HP/pdf</w:t>
       </w:r>
-      <w:proofErr w:type="gramEnd"/>
     </w:p>
     <w:p>
       <w:pPr>
@@ -848,25 +794,7 @@
           <w:sz w:val="20"/>
           <w:szCs w:val="20"/>
         </w:rPr>
-        <w:t xml:space="preserve">“SEC.gov” SEC: Payments for Bullish Articles on Stocks </w:t>
-      </w:r>
-      <w:proofErr w:type="gramStart"/>
-      <w:r>
-        <w:rPr>
-          <w:rFonts w:ascii="Times New Roman" w:hAnsi="Times New Roman" w:cs="Times New Roman"/>
-          <w:sz w:val="20"/>
-          <w:szCs w:val="20"/>
-        </w:rPr>
-        <w:t>Must ,</w:t>
-      </w:r>
-      <w:proofErr w:type="gramEnd"/>
-      <w:r>
-        <w:rPr>
-          <w:rFonts w:ascii="Times New Roman" w:hAnsi="Times New Roman" w:cs="Times New Roman"/>
-          <w:sz w:val="20"/>
-          <w:szCs w:val="20"/>
-        </w:rPr>
-        <w:t xml:space="preserve"> 10 Apr. 2017, www.sec.gov/news/press-release/2017-79. Accessed 29 Jan. 2021.</w:t>
+        <w:t>“SEC.gov” SEC: Payments for Bullish Articles on Stocks Must , 10 Apr. 2017, www.sec.gov/news/press-release/2017-79. Accessed 29 Jan. 2021.</w:t>
       </w:r>
     </w:p>
     <w:p>

</xml_diff>

<commit_message>
Added a part of the introduction section, more to be added
</commit_message>
<xml_diff>
--- a/Research_Paper/Research_Paper.docx
+++ b/Research_Paper/Research_Paper.docx
@@ -208,9 +208,70 @@
         </w:rPr>
         <w:t>Introduction</w:t>
       </w:r>
-    </w:p>
-    <w:p>
-      <w:pPr>
+      <w:r>
+        <w:rPr>
+          <w:rFonts w:ascii="Times New Roman" w:hAnsi="Times New Roman" w:cs="Times New Roman"/>
+          <w:b/>
+          <w:bCs/>
+          <w:sz w:val="22"/>
+          <w:szCs w:val="22"/>
+        </w:rPr>
+        <w:tab/>
+      </w:r>
+      <w:r>
+        <w:rPr>
+          <w:rFonts w:ascii="Times New Roman" w:hAnsi="Times New Roman" w:cs="Times New Roman"/>
+          <w:b/>
+          <w:bCs/>
+          <w:sz w:val="22"/>
+          <w:szCs w:val="22"/>
+        </w:rPr>
+        <w:tab/>
+      </w:r>
+      <w:r>
+        <w:rPr>
+          <w:rFonts w:ascii="Times New Roman" w:hAnsi="Times New Roman" w:cs="Times New Roman"/>
+          <w:b/>
+          <w:bCs/>
+          <w:sz w:val="22"/>
+          <w:szCs w:val="22"/>
+        </w:rPr>
+        <w:tab/>
+      </w:r>
+      <w:r>
+        <w:rPr>
+          <w:rFonts w:ascii="Times New Roman" w:hAnsi="Times New Roman" w:cs="Times New Roman"/>
+          <w:b/>
+          <w:bCs/>
+          <w:sz w:val="22"/>
+          <w:szCs w:val="22"/>
+        </w:rPr>
+        <w:tab/>
+      </w:r>
+      <w:r>
+        <w:rPr>
+          <w:rFonts w:ascii="Times New Roman" w:hAnsi="Times New Roman" w:cs="Times New Roman"/>
+          <w:b/>
+          <w:bCs/>
+          <w:sz w:val="22"/>
+          <w:szCs w:val="22"/>
+        </w:rPr>
+        <w:tab/>
+      </w:r>
+      <w:r>
+        <w:rPr>
+          <w:rFonts w:ascii="Times New Roman" w:hAnsi="Times New Roman" w:cs="Times New Roman"/>
+          <w:b/>
+          <w:bCs/>
+          <w:sz w:val="22"/>
+          <w:szCs w:val="22"/>
+        </w:rPr>
+        <w:tab/>
+      </w:r>
+    </w:p>
+    <w:p>
+      <w:pPr>
+        <w:ind w:left="270"/>
         <w:rPr>
           <w:rFonts w:ascii="Times New Roman" w:eastAsia="Times New Roman" w:hAnsi="Times New Roman" w:cs="Times New Roman"/>
         </w:rPr>
@@ -239,31 +300,111 @@
           <w:sz w:val="20"/>
           <w:szCs w:val="20"/>
         </w:rPr>
-        <w:t>Unsupe</w:t>
-      </w:r>
-      <w:r>
-        <w:rPr>
-          <w:rFonts w:ascii="Times New Roman" w:hAnsi="Times New Roman" w:cs="Times New Roman"/>
-          <w:sz w:val="20"/>
-          <w:szCs w:val="20"/>
-        </w:rPr>
-        <w:t xml:space="preserve">rvised social media platforms </w:t>
-      </w:r>
-      <w:r>
-        <w:rPr>
-          <w:rFonts w:ascii="Times New Roman" w:hAnsi="Times New Roman" w:cs="Times New Roman"/>
-          <w:sz w:val="20"/>
-          <w:szCs w:val="20"/>
-        </w:rPr>
-        <w:t xml:space="preserve">have allowed users to express themselves free of accountability and </w:t>
-      </w:r>
-      <w:r>
-        <w:rPr>
-          <w:rFonts w:ascii="Times New Roman" w:hAnsi="Times New Roman" w:cs="Times New Roman"/>
-          <w:sz w:val="20"/>
-          <w:szCs w:val="20"/>
-        </w:rPr>
-        <w:t>repercussions</w:t>
+        <w:t xml:space="preserve">It is no secret that the public takes a tremendous interest in the stock market. Many have attempted to study market trends and </w:t>
+      </w:r>
+      <w:r>
+        <w:rPr>
+          <w:rFonts w:ascii="Times New Roman" w:hAnsi="Times New Roman" w:cs="Times New Roman"/>
+          <w:sz w:val="20"/>
+          <w:szCs w:val="20"/>
+        </w:rPr>
+        <w:t>use</w:t>
+      </w:r>
+      <w:r>
+        <w:rPr>
+          <w:rFonts w:ascii="Times New Roman" w:hAnsi="Times New Roman" w:cs="Times New Roman"/>
+          <w:sz w:val="20"/>
+          <w:szCs w:val="20"/>
+        </w:rPr>
+        <w:t xml:space="preserve"> this knowledge into making fruitful investments. This paper attempts to determine and justify a curated sentiment of a stock ticke</w:t>
+      </w:r>
+      <w:r>
+        <w:rPr>
+          <w:rFonts w:ascii="Times New Roman" w:hAnsi="Times New Roman" w:cs="Times New Roman"/>
+          <w:sz w:val="20"/>
+          <w:szCs w:val="20"/>
+        </w:rPr>
+        <w:t>r</w:t>
+      </w:r>
+      <w:r>
+        <w:rPr>
+          <w:rFonts w:ascii="Times New Roman" w:hAnsi="Times New Roman" w:cs="Times New Roman"/>
+          <w:sz w:val="20"/>
+          <w:szCs w:val="20"/>
+        </w:rPr>
+        <w:t xml:space="preserve"> and leverage this analysis to advise a user </w:t>
+      </w:r>
+      <w:r>
+        <w:rPr>
+          <w:rFonts w:ascii="Times New Roman" w:hAnsi="Times New Roman" w:cs="Times New Roman"/>
+          <w:sz w:val="20"/>
+          <w:szCs w:val="20"/>
+        </w:rPr>
+        <w:t xml:space="preserve">on whether or not to buy, sell, or hold a given stock. </w:t>
+      </w:r>
+      <w:r>
+        <w:rPr>
+          <w:rFonts w:ascii="Times New Roman" w:hAnsi="Times New Roman" w:cs="Times New Roman"/>
+          <w:sz w:val="20"/>
+          <w:szCs w:val="20"/>
+        </w:rPr>
+        <w:t>It aims to detail the process behind generating a sentient polarity for a given string of text, and how cumulating such data points can give us an accurate sentim</w:t>
+      </w:r>
+      <w:r>
+        <w:rPr>
+          <w:rFonts w:ascii="Times New Roman" w:hAnsi="Times New Roman" w:cs="Times New Roman"/>
+          <w:sz w:val="20"/>
+          <w:szCs w:val="20"/>
+        </w:rPr>
+        <w:t xml:space="preserve">ent </w:t>
+      </w:r>
+      <w:r>
+        <w:rPr>
+          <w:rFonts w:ascii="Times New Roman" w:hAnsi="Times New Roman" w:cs="Times New Roman"/>
+          <w:sz w:val="20"/>
+          <w:szCs w:val="20"/>
+        </w:rPr>
+        <w:t>analysis</w:t>
+      </w:r>
+      <w:r>
+        <w:rPr>
+          <w:rFonts w:ascii="Times New Roman" w:hAnsi="Times New Roman" w:cs="Times New Roman"/>
+          <w:sz w:val="20"/>
+          <w:szCs w:val="20"/>
+        </w:rPr>
+        <w:t xml:space="preserve">. </w:t>
+      </w:r>
+      <w:r>
+        <w:rPr>
+          <w:rFonts w:ascii="Times New Roman" w:hAnsi="Times New Roman" w:cs="Times New Roman"/>
+          <w:sz w:val="20"/>
+          <w:szCs w:val="20"/>
+        </w:rPr>
+        <w:t xml:space="preserve">This papers also details the process of aggregating such sentiments and </w:t>
+      </w:r>
+      <w:r>
+        <w:rPr>
+          <w:rFonts w:ascii="Times New Roman" w:hAnsi="Times New Roman" w:cs="Times New Roman"/>
+          <w:sz w:val="20"/>
+          <w:szCs w:val="20"/>
+        </w:rPr>
+        <w:t>weighing</w:t>
+      </w:r>
+      <w:r>
+        <w:rPr>
+          <w:rFonts w:ascii="Times New Roman" w:hAnsi="Times New Roman" w:cs="Times New Roman"/>
+          <w:sz w:val="20"/>
+          <w:szCs w:val="20"/>
+        </w:rPr>
+        <w:t xml:space="preserve"> them relative to their </w:t>
+      </w:r>
+      <w:r>
+        <w:rPr>
+          <w:rFonts w:ascii="Times New Roman" w:hAnsi="Times New Roman" w:cs="Times New Roman"/>
+          <w:sz w:val="20"/>
+          <w:szCs w:val="20"/>
+        </w:rPr>
+        <w:t>sources</w:t>
       </w:r>
       <w:r>
         <w:rPr>
@@ -279,78 +420,6 @@
           <w:sz w:val="20"/>
           <w:szCs w:val="20"/>
         </w:rPr>
-        <w:t xml:space="preserve"> A tremendous amount of false information has begun to flood various platforms like Facebook, Instagram, Twitter, </w:t>
-      </w:r>
-      <w:r>
-        <w:rPr>
-          <w:rFonts w:ascii="Times New Roman" w:hAnsi="Times New Roman" w:cs="Times New Roman"/>
-          <w:sz w:val="20"/>
-          <w:szCs w:val="20"/>
-        </w:rPr>
-        <w:t>and other mainstream social media sites</w:t>
-      </w:r>
-      <w:r>
-        <w:rPr>
-          <w:rFonts w:ascii="Times New Roman" w:hAnsi="Times New Roman" w:cs="Times New Roman"/>
-          <w:sz w:val="20"/>
-          <w:szCs w:val="20"/>
-        </w:rPr>
-        <w:t xml:space="preserve">. The advent of bot accounts has only </w:t>
-      </w:r>
-      <w:r>
-        <w:rPr>
-          <w:rFonts w:ascii="Times New Roman" w:hAnsi="Times New Roman" w:cs="Times New Roman"/>
-          <w:sz w:val="20"/>
-          <w:szCs w:val="20"/>
-        </w:rPr>
-        <w:t>exacerbated</w:t>
-      </w:r>
-      <w:r>
-        <w:rPr>
-          <w:rFonts w:ascii="Times New Roman" w:hAnsi="Times New Roman" w:cs="Times New Roman"/>
-          <w:sz w:val="20"/>
-          <w:szCs w:val="20"/>
-        </w:rPr>
-        <w:t xml:space="preserve"> the situation into skewing the mind of </w:t>
-      </w:r>
-      <w:r>
-        <w:rPr>
-          <w:rFonts w:ascii="Times New Roman" w:hAnsi="Times New Roman" w:cs="Times New Roman"/>
-          <w:sz w:val="20"/>
-          <w:szCs w:val="20"/>
-        </w:rPr>
-        <w:t>an</w:t>
-      </w:r>
-      <w:r>
-        <w:rPr>
-          <w:rFonts w:ascii="Times New Roman" w:hAnsi="Times New Roman" w:cs="Times New Roman"/>
-          <w:sz w:val="20"/>
-          <w:szCs w:val="20"/>
-        </w:rPr>
-        <w:t xml:space="preserve"> average user</w:t>
-      </w:r>
-      <w:r>
-        <w:rPr>
-          <w:rFonts w:ascii="Times New Roman" w:hAnsi="Times New Roman" w:cs="Times New Roman"/>
-          <w:sz w:val="20"/>
-          <w:szCs w:val="20"/>
-        </w:rPr>
-        <w:t xml:space="preserve"> regarding a particular topic</w:t>
-      </w:r>
-      <w:r>
-        <w:rPr>
-          <w:rFonts w:ascii="Times New Roman" w:hAnsi="Times New Roman" w:cs="Times New Roman"/>
-          <w:sz w:val="20"/>
-          <w:szCs w:val="20"/>
-        </w:rPr>
-        <w:t>.</w:t>
-      </w:r>
-      <w:r>
-        <w:rPr>
-          <w:rFonts w:ascii="Times New Roman" w:hAnsi="Times New Roman" w:cs="Times New Roman"/>
-          <w:sz w:val="20"/>
-          <w:szCs w:val="20"/>
-        </w:rPr>
         <w:t xml:space="preserve"> </w:t>
       </w:r>
       <w:r>
@@ -359,33 +428,79 @@
           <w:sz w:val="20"/>
           <w:szCs w:val="20"/>
         </w:rPr>
-        <w:t xml:space="preserve">Misinformation can spread quickly through bot accounts resharing and retweeting information without verifying the facts (Ferrara et al., 2016). </w:t>
-      </w:r>
-      <w:r>
-        <w:rPr>
-          <w:rFonts w:ascii="Times New Roman" w:hAnsi="Times New Roman" w:cs="Times New Roman"/>
-          <w:sz w:val="20"/>
-          <w:szCs w:val="20"/>
-        </w:rPr>
-        <w:t xml:space="preserve">In this context, misinformation is the factually incorrect information that is spread via social media (ASU article). While bot accounts play a role in the spread of misinformation, the basic aspect of social media allowing anyone to publish what they please </w:t>
-      </w:r>
-      <w:proofErr w:type="gramStart"/>
-      <w:r>
-        <w:rPr>
-          <w:rFonts w:ascii="Times New Roman" w:hAnsi="Times New Roman" w:cs="Times New Roman"/>
-          <w:sz w:val="20"/>
-          <w:szCs w:val="20"/>
-        </w:rPr>
-        <w:t>is</w:t>
-      </w:r>
-      <w:proofErr w:type="gramEnd"/>
-      <w:r>
-        <w:rPr>
-          <w:rFonts w:ascii="Times New Roman" w:hAnsi="Times New Roman" w:cs="Times New Roman"/>
-          <w:sz w:val="20"/>
-          <w:szCs w:val="20"/>
-        </w:rPr>
-        <w:t xml:space="preserve"> another pitfall users must be aware of. The controversy surrounding the 2016 Presidential Election is a prime example of how misinformation distributed via social media can affect the way people view the current political landscape. Spam, rumors, and “fake news” are all forms of misinformation that can alter decision-making.</w:t>
+        <w:t xml:space="preserve">Our analysis was done on </w:t>
+      </w:r>
+      <w:r>
+        <w:rPr>
+          <w:rFonts w:ascii="Times New Roman" w:hAnsi="Times New Roman" w:cs="Times New Roman"/>
+          <w:sz w:val="20"/>
+          <w:szCs w:val="20"/>
+        </w:rPr>
+        <w:t xml:space="preserve"> data </w:t>
+      </w:r>
+      <w:r>
+        <w:rPr>
+          <w:rFonts w:ascii="Times New Roman" w:hAnsi="Times New Roman" w:cs="Times New Roman"/>
+          <w:sz w:val="20"/>
+          <w:szCs w:val="20"/>
+        </w:rPr>
+        <w:t>scraped from</w:t>
+      </w:r>
+      <w:r>
+        <w:rPr>
+          <w:rFonts w:ascii="Times New Roman" w:hAnsi="Times New Roman" w:cs="Times New Roman"/>
+          <w:sz w:val="20"/>
+          <w:szCs w:val="20"/>
+        </w:rPr>
+        <w:t xml:space="preserve"> condensed online </w:t>
+      </w:r>
+      <w:r>
+        <w:rPr>
+          <w:rFonts w:ascii="Times New Roman" w:hAnsi="Times New Roman" w:cs="Times New Roman"/>
+          <w:sz w:val="20"/>
+          <w:szCs w:val="20"/>
+        </w:rPr>
+        <w:t>discussion</w:t>
+      </w:r>
+      <w:r>
+        <w:rPr>
+          <w:rFonts w:ascii="Times New Roman" w:hAnsi="Times New Roman" w:cs="Times New Roman"/>
+          <w:sz w:val="20"/>
+          <w:szCs w:val="20"/>
+        </w:rPr>
+        <w:t xml:space="preserve"> platforms, </w:t>
+      </w:r>
+      <w:r>
+        <w:rPr>
+          <w:rFonts w:ascii="Times New Roman" w:hAnsi="Times New Roman" w:cs="Times New Roman"/>
+          <w:sz w:val="20"/>
+          <w:szCs w:val="20"/>
+        </w:rPr>
+        <w:t xml:space="preserve">daily journalist headlines, and </w:t>
+      </w:r>
+      <w:r>
+        <w:rPr>
+          <w:rFonts w:ascii="Times New Roman" w:hAnsi="Times New Roman" w:cs="Times New Roman"/>
+          <w:sz w:val="20"/>
+          <w:szCs w:val="20"/>
+        </w:rPr>
+        <w:t xml:space="preserve">qualified </w:t>
+      </w:r>
+      <w:r>
+        <w:rPr>
+          <w:rFonts w:ascii="Times New Roman" w:hAnsi="Times New Roman" w:cs="Times New Roman"/>
+          <w:sz w:val="20"/>
+          <w:szCs w:val="20"/>
+        </w:rPr>
+        <w:t>financial stock analysts.</w:t>
+      </w:r>
+      <w:r>
+        <w:rPr>
+          <w:rFonts w:ascii="Times New Roman" w:hAnsi="Times New Roman" w:cs="Times New Roman"/>
+          <w:sz w:val="20"/>
+          <w:szCs w:val="20"/>
+        </w:rPr>
+        <w:t xml:space="preserve"> </w:t>
       </w:r>
     </w:p>
     <w:p>
@@ -405,6 +520,230 @@
         <w:jc w:val="both"/>
         <w:rPr>
           <w:rFonts w:ascii="Times New Roman" w:hAnsi="Times New Roman" w:cs="Times New Roman"/>
+          <w:b/>
+          <w:bCs/>
+          <w:sz w:val="22"/>
+          <w:szCs w:val="22"/>
+        </w:rPr>
+      </w:pPr>
+      <w:r>
+        <w:rPr>
+          <w:rFonts w:ascii="Times New Roman" w:hAnsi="Times New Roman" w:cs="Times New Roman"/>
+          <w:b/>
+          <w:bCs/>
+          <w:sz w:val="22"/>
+          <w:szCs w:val="22"/>
+        </w:rPr>
+        <w:t>II. Background</w:t>
+      </w:r>
+    </w:p>
+    <w:p>
+      <w:pPr>
+        <w:ind w:firstLine="270"/>
+        <w:jc w:val="both"/>
+        <w:rPr>
+          <w:rFonts w:ascii="Times New Roman" w:hAnsi="Times New Roman" w:cs="Times New Roman"/>
+          <w:sz w:val="20"/>
+          <w:szCs w:val="20"/>
+        </w:rPr>
+      </w:pPr>
+    </w:p>
+    <w:p>
+      <w:pPr>
+        <w:ind w:firstLine="270"/>
+        <w:jc w:val="both"/>
+        <w:rPr>
+          <w:rFonts w:ascii="Times New Roman" w:hAnsi="Times New Roman" w:cs="Times New Roman"/>
+          <w:sz w:val="20"/>
+          <w:szCs w:val="20"/>
+        </w:rPr>
+      </w:pPr>
+      <w:r>
+        <w:rPr>
+          <w:rFonts w:ascii="Times New Roman" w:hAnsi="Times New Roman" w:cs="Times New Roman"/>
+          <w:sz w:val="20"/>
+          <w:szCs w:val="20"/>
+        </w:rPr>
+        <w:t>Unsupe</w:t>
+      </w:r>
+      <w:r>
+        <w:rPr>
+          <w:rFonts w:ascii="Times New Roman" w:hAnsi="Times New Roman" w:cs="Times New Roman"/>
+          <w:sz w:val="20"/>
+          <w:szCs w:val="20"/>
+        </w:rPr>
+        <w:t xml:space="preserve">rvised social media platforms </w:t>
+      </w:r>
+      <w:r>
+        <w:rPr>
+          <w:rFonts w:ascii="Times New Roman" w:hAnsi="Times New Roman" w:cs="Times New Roman"/>
+          <w:sz w:val="20"/>
+          <w:szCs w:val="20"/>
+        </w:rPr>
+        <w:t xml:space="preserve">have allowed users to express themselves free of accountability and </w:t>
+      </w:r>
+      <w:r>
+        <w:rPr>
+          <w:rFonts w:ascii="Times New Roman" w:hAnsi="Times New Roman" w:cs="Times New Roman"/>
+          <w:sz w:val="20"/>
+          <w:szCs w:val="20"/>
+        </w:rPr>
+        <w:t>repercussions</w:t>
+      </w:r>
+      <w:r>
+        <w:rPr>
+          <w:rFonts w:ascii="Times New Roman" w:hAnsi="Times New Roman" w:cs="Times New Roman"/>
+          <w:sz w:val="20"/>
+          <w:szCs w:val="20"/>
+        </w:rPr>
+        <w:t>.</w:t>
+      </w:r>
+      <w:r>
+        <w:rPr>
+          <w:rFonts w:ascii="Times New Roman" w:hAnsi="Times New Roman" w:cs="Times New Roman"/>
+          <w:sz w:val="20"/>
+          <w:szCs w:val="20"/>
+        </w:rPr>
+        <w:t xml:space="preserve"> A tremendous amount of false information has begun to flood various platforms like Facebook, Instagram, Twitter, </w:t>
+      </w:r>
+      <w:r>
+        <w:rPr>
+          <w:rFonts w:ascii="Times New Roman" w:hAnsi="Times New Roman" w:cs="Times New Roman"/>
+          <w:sz w:val="20"/>
+          <w:szCs w:val="20"/>
+        </w:rPr>
+        <w:t>and other mainstream social media sites</w:t>
+      </w:r>
+      <w:r>
+        <w:rPr>
+          <w:rFonts w:ascii="Times New Roman" w:hAnsi="Times New Roman" w:cs="Times New Roman"/>
+          <w:sz w:val="20"/>
+          <w:szCs w:val="20"/>
+        </w:rPr>
+        <w:t xml:space="preserve">. The advent of bot accounts has only </w:t>
+      </w:r>
+      <w:r>
+        <w:rPr>
+          <w:rFonts w:ascii="Times New Roman" w:hAnsi="Times New Roman" w:cs="Times New Roman"/>
+          <w:sz w:val="20"/>
+          <w:szCs w:val="20"/>
+        </w:rPr>
+        <w:t>exacerbated</w:t>
+      </w:r>
+      <w:r>
+        <w:rPr>
+          <w:rFonts w:ascii="Times New Roman" w:hAnsi="Times New Roman" w:cs="Times New Roman"/>
+          <w:sz w:val="20"/>
+          <w:szCs w:val="20"/>
+        </w:rPr>
+        <w:t xml:space="preserve"> the situation into skewing the mind of </w:t>
+      </w:r>
+      <w:r>
+        <w:rPr>
+          <w:rFonts w:ascii="Times New Roman" w:hAnsi="Times New Roman" w:cs="Times New Roman"/>
+          <w:sz w:val="20"/>
+          <w:szCs w:val="20"/>
+        </w:rPr>
+        <w:t>an</w:t>
+      </w:r>
+      <w:r>
+        <w:rPr>
+          <w:rFonts w:ascii="Times New Roman" w:hAnsi="Times New Roman" w:cs="Times New Roman"/>
+          <w:sz w:val="20"/>
+          <w:szCs w:val="20"/>
+        </w:rPr>
+        <w:t xml:space="preserve"> average user</w:t>
+      </w:r>
+      <w:r>
+        <w:rPr>
+          <w:rFonts w:ascii="Times New Roman" w:hAnsi="Times New Roman" w:cs="Times New Roman"/>
+          <w:sz w:val="20"/>
+          <w:szCs w:val="20"/>
+        </w:rPr>
+        <w:t xml:space="preserve"> regarding a particular topic</w:t>
+      </w:r>
+      <w:r>
+        <w:rPr>
+          <w:rFonts w:ascii="Times New Roman" w:hAnsi="Times New Roman" w:cs="Times New Roman"/>
+          <w:sz w:val="20"/>
+          <w:szCs w:val="20"/>
+        </w:rPr>
+        <w:t>.</w:t>
+      </w:r>
+      <w:r>
+        <w:rPr>
+          <w:rFonts w:ascii="Times New Roman" w:hAnsi="Times New Roman" w:cs="Times New Roman"/>
+          <w:sz w:val="20"/>
+          <w:szCs w:val="20"/>
+        </w:rPr>
+        <w:t xml:space="preserve"> </w:t>
+      </w:r>
+      <w:r>
+        <w:rPr>
+          <w:rFonts w:ascii="Times New Roman" w:hAnsi="Times New Roman" w:cs="Times New Roman"/>
+          <w:sz w:val="20"/>
+          <w:szCs w:val="20"/>
+        </w:rPr>
+        <w:t xml:space="preserve">Misinformation can spread quickly through bot accounts resharing and retweeting information without verifying the facts (Ferrara et al., 2016). </w:t>
+      </w:r>
+      <w:r>
+        <w:rPr>
+          <w:rFonts w:ascii="Times New Roman" w:hAnsi="Times New Roman" w:cs="Times New Roman"/>
+          <w:sz w:val="20"/>
+          <w:szCs w:val="20"/>
+        </w:rPr>
+        <w:t xml:space="preserve">In this context, misinformation is the factually incorrect information that is spread via social media (ASU article). While bot accounts play a role in the spread of misinformation, the basic aspect of social media allowing anyone to publish what they please </w:t>
+      </w:r>
+      <w:r>
+        <w:rPr>
+          <w:rFonts w:ascii="Times New Roman" w:hAnsi="Times New Roman" w:cs="Times New Roman"/>
+          <w:sz w:val="20"/>
+          <w:szCs w:val="20"/>
+        </w:rPr>
+        <w:t>are</w:t>
+      </w:r>
+      <w:r>
+        <w:rPr>
+          <w:rFonts w:ascii="Times New Roman" w:hAnsi="Times New Roman" w:cs="Times New Roman"/>
+          <w:sz w:val="20"/>
+          <w:szCs w:val="20"/>
+        </w:rPr>
+        <w:t xml:space="preserve"> </w:t>
+      </w:r>
+      <w:r>
+        <w:rPr>
+          <w:rFonts w:ascii="Times New Roman" w:hAnsi="Times New Roman" w:cs="Times New Roman"/>
+          <w:sz w:val="20"/>
+          <w:szCs w:val="20"/>
+        </w:rPr>
+        <w:t>pitfalls users</w:t>
+      </w:r>
+      <w:r>
+        <w:rPr>
+          <w:rFonts w:ascii="Times New Roman" w:hAnsi="Times New Roman" w:cs="Times New Roman"/>
+          <w:sz w:val="20"/>
+          <w:szCs w:val="20"/>
+        </w:rPr>
+        <w:t xml:space="preserve"> must be aware of. The controversy surrounding the 2016 Presidential Election is a prime example of how misinformation distributed via social media can affect the way people view the current political landscape. Spam, rumors, and “fake news” are all forms of misinformation that can alter decision-making.</w:t>
+      </w:r>
+    </w:p>
+    <w:p>
+      <w:pPr>
+        <w:ind w:firstLine="270"/>
+        <w:jc w:val="both"/>
+        <w:rPr>
+          <w:rFonts w:ascii="Times New Roman" w:hAnsi="Times New Roman" w:cs="Times New Roman"/>
+          <w:sz w:val="20"/>
+          <w:szCs w:val="20"/>
+        </w:rPr>
+      </w:pPr>
+    </w:p>
+    <w:p>
+      <w:pPr>
+        <w:ind w:firstLine="270"/>
+        <w:jc w:val="both"/>
+        <w:rPr>
+          <w:rFonts w:ascii="Times New Roman" w:hAnsi="Times New Roman" w:cs="Times New Roman"/>
           <w:sz w:val="20"/>
           <w:szCs w:val="20"/>
         </w:rPr>
@@ -479,7 +818,15 @@
           <w:sz w:val="20"/>
           <w:szCs w:val="20"/>
         </w:rPr>
-        <w:t>In 2017, the Security and Exchange Commission (SEC) announced an investigation into entities that published fraudulent articles</w:t>
+        <w:t xml:space="preserve">In 2017, the Security and Exchange Commission (SEC) announced an </w:t>
+      </w:r>
+      <w:r>
+        <w:rPr>
+          <w:rFonts w:ascii="Times New Roman" w:hAnsi="Times New Roman" w:cs="Times New Roman"/>
+          <w:sz w:val="20"/>
+          <w:szCs w:val="20"/>
+        </w:rPr>
+        <w:t>investigation into entities that published fraudulent articles</w:t>
       </w:r>
       <w:r>
         <w:rPr>
@@ -545,6 +892,50 @@
         </w:rPr>
         <w:t xml:space="preserve"> (Tang et al., 2017). </w:t>
       </w:r>
+    </w:p>
+    <w:p>
+      <w:pPr>
+        <w:ind w:firstLine="270"/>
+        <w:jc w:val="both"/>
+        <w:rPr>
+          <w:rFonts w:ascii="Times New Roman" w:hAnsi="Times New Roman" w:cs="Times New Roman"/>
+          <w:sz w:val="20"/>
+          <w:szCs w:val="20"/>
+        </w:rPr>
+      </w:pPr>
+    </w:p>
+    <w:p>
+      <w:pPr>
+        <w:ind w:firstLine="270"/>
+        <w:jc w:val="both"/>
+        <w:rPr>
+          <w:rFonts w:ascii="Times New Roman" w:hAnsi="Times New Roman" w:cs="Times New Roman"/>
+          <w:sz w:val="20"/>
+          <w:szCs w:val="20"/>
+        </w:rPr>
+      </w:pPr>
+    </w:p>
+    <w:p>
+      <w:pPr>
+        <w:ind w:firstLine="270"/>
+        <w:jc w:val="both"/>
+        <w:rPr>
+          <w:rFonts w:ascii="Times New Roman" w:hAnsi="Times New Roman" w:cs="Times New Roman"/>
+          <w:sz w:val="20"/>
+          <w:szCs w:val="20"/>
+        </w:rPr>
+      </w:pPr>
+    </w:p>
+    <w:p>
+      <w:pPr>
+        <w:ind w:firstLine="270"/>
+        <w:jc w:val="both"/>
+        <w:rPr>
+          <w:rFonts w:ascii="Times New Roman" w:hAnsi="Times New Roman" w:cs="Times New Roman"/>
+          <w:sz w:val="20"/>
+          <w:szCs w:val="20"/>
+        </w:rPr>
+      </w:pPr>
     </w:p>
     <w:p>
       <w:pPr>

</xml_diff>

<commit_message>
Most of intro section (Still needs fine-tuning) + Updated numbers on stocks (WIP for ontology-based)
</commit_message>
<xml_diff>
--- a/Research_Paper/Research_Paper.docx
+++ b/Research_Paper/Research_Paper.docx
@@ -53,7 +53,7 @@
         <w:rPr>
           <w:rFonts w:ascii="Times New Roman" w:hAnsi="Times New Roman" w:cs="Times New Roman"/>
         </w:rPr>
-        <w:t>Jayanth Rao, Venkat Ramaraju</w:t>
+        <w:t>Jayanth Rao</w:t>
       </w:r>
     </w:p>
     <w:p>
@@ -67,8 +67,30 @@
         <w:rPr>
           <w:rFonts w:ascii="Times New Roman" w:hAnsi="Times New Roman" w:cs="Times New Roman"/>
         </w:rPr>
+        <w:t>Venkat Ramaraju</w:t>
+      </w:r>
+    </w:p>
+    <w:p>
+      <w:pPr>
+        <w:jc w:val="center"/>
+        <w:rPr>
+          <w:rFonts w:ascii="Times New Roman" w:hAnsi="Times New Roman" w:cs="Times New Roman"/>
+        </w:rPr>
+      </w:pPr>
+      <w:r>
+        <w:rPr>
+          <w:rFonts w:ascii="Times New Roman" w:hAnsi="Times New Roman" w:cs="Times New Roman"/>
+        </w:rPr>
         <w:t>Arizona State University</w:t>
       </w:r>
+    </w:p>
+    <w:p>
+      <w:pPr>
+        <w:jc w:val="center"/>
+        <w:rPr>
+          <w:rFonts w:ascii="Times New Roman" w:hAnsi="Times New Roman" w:cs="Times New Roman"/>
+        </w:rPr>
+      </w:pPr>
     </w:p>
     <w:p>
       <w:pPr>
@@ -348,63 +370,47 @@
           <w:sz w:val="20"/>
           <w:szCs w:val="20"/>
         </w:rPr>
-        <w:t>It aims to detail the process behind generating a sentient polarity for a given string of text, and how cumulating such data points can give us an accurate sentim</w:t>
-      </w:r>
-      <w:r>
-        <w:rPr>
-          <w:rFonts w:ascii="Times New Roman" w:hAnsi="Times New Roman" w:cs="Times New Roman"/>
-          <w:sz w:val="20"/>
-          <w:szCs w:val="20"/>
-        </w:rPr>
-        <w:t xml:space="preserve">ent </w:t>
-      </w:r>
-      <w:r>
-        <w:rPr>
-          <w:rFonts w:ascii="Times New Roman" w:hAnsi="Times New Roman" w:cs="Times New Roman"/>
-          <w:sz w:val="20"/>
-          <w:szCs w:val="20"/>
-        </w:rPr>
-        <w:t>analysis</w:t>
-      </w:r>
-      <w:r>
-        <w:rPr>
-          <w:rFonts w:ascii="Times New Roman" w:hAnsi="Times New Roman" w:cs="Times New Roman"/>
-          <w:sz w:val="20"/>
-          <w:szCs w:val="20"/>
-        </w:rPr>
-        <w:t xml:space="preserve">. </w:t>
-      </w:r>
-      <w:r>
-        <w:rPr>
-          <w:rFonts w:ascii="Times New Roman" w:hAnsi="Times New Roman" w:cs="Times New Roman"/>
-          <w:sz w:val="20"/>
-          <w:szCs w:val="20"/>
-        </w:rPr>
-        <w:t xml:space="preserve">This papers also details the process of aggregating such sentiments and </w:t>
-      </w:r>
-      <w:r>
-        <w:rPr>
-          <w:rFonts w:ascii="Times New Roman" w:hAnsi="Times New Roman" w:cs="Times New Roman"/>
-          <w:sz w:val="20"/>
-          <w:szCs w:val="20"/>
-        </w:rPr>
-        <w:t>weighing</w:t>
-      </w:r>
-      <w:r>
-        <w:rPr>
-          <w:rFonts w:ascii="Times New Roman" w:hAnsi="Times New Roman" w:cs="Times New Roman"/>
-          <w:sz w:val="20"/>
-          <w:szCs w:val="20"/>
-        </w:rPr>
-        <w:t xml:space="preserve"> them relative to their </w:t>
-      </w:r>
-      <w:r>
-        <w:rPr>
-          <w:rFonts w:ascii="Times New Roman" w:hAnsi="Times New Roman" w:cs="Times New Roman"/>
-          <w:sz w:val="20"/>
-          <w:szCs w:val="20"/>
-        </w:rPr>
-        <w:t>sources</w:t>
+        <w:t>It aims to detail the process behind generating a sentient polarity for a given string of text</w:t>
+      </w:r>
+      <w:r>
+        <w:rPr>
+          <w:rFonts w:ascii="Times New Roman" w:hAnsi="Times New Roman" w:cs="Times New Roman"/>
+          <w:sz w:val="20"/>
+          <w:szCs w:val="20"/>
+        </w:rPr>
+        <w:t xml:space="preserve"> – </w:t>
+      </w:r>
+      <w:r>
+        <w:rPr>
+          <w:rFonts w:ascii="Times New Roman" w:hAnsi="Times New Roman" w:cs="Times New Roman"/>
+          <w:sz w:val="20"/>
+          <w:szCs w:val="20"/>
+        </w:rPr>
+        <w:t xml:space="preserve">and </w:t>
+      </w:r>
+      <w:r>
+        <w:rPr>
+          <w:rFonts w:ascii="Times New Roman" w:hAnsi="Times New Roman" w:cs="Times New Roman"/>
+          <w:sz w:val="20"/>
+          <w:szCs w:val="20"/>
+        </w:rPr>
+        <w:t xml:space="preserve">how integrating a stock-based ontology into </w:t>
+      </w:r>
+      <w:r>
+        <w:rPr>
+          <w:rFonts w:ascii="Times New Roman" w:hAnsi="Times New Roman" w:cs="Times New Roman"/>
+          <w:sz w:val="20"/>
+          <w:szCs w:val="20"/>
+        </w:rPr>
+        <w:t>developing</w:t>
+      </w:r>
+      <w:r>
+        <w:rPr>
+          <w:rFonts w:ascii="Times New Roman" w:hAnsi="Times New Roman" w:cs="Times New Roman"/>
+          <w:sz w:val="20"/>
+          <w:szCs w:val="20"/>
+        </w:rPr>
+        <w:t xml:space="preserve"> a sentiment analysis model that is able to accurately identify the perception of a given stock</w:t>
       </w:r>
       <w:r>
         <w:rPr>
@@ -501,6 +507,300 @@
           <w:szCs w:val="20"/>
         </w:rPr>
         <w:t xml:space="preserve"> </w:t>
+      </w:r>
+      <w:r>
+        <w:rPr>
+          <w:rFonts w:ascii="Times New Roman" w:hAnsi="Times New Roman" w:cs="Times New Roman"/>
+          <w:sz w:val="20"/>
+          <w:szCs w:val="20"/>
+        </w:rPr>
+        <w:t>W</w:t>
+      </w:r>
+      <w:r>
+        <w:rPr>
+          <w:rFonts w:ascii="Times New Roman" w:hAnsi="Times New Roman" w:cs="Times New Roman"/>
+          <w:sz w:val="20"/>
+          <w:szCs w:val="20"/>
+        </w:rPr>
+        <w:t>e have incorporated dynamic, real-time changing data into this model</w:t>
+      </w:r>
+      <w:r>
+        <w:rPr>
+          <w:rFonts w:ascii="Times New Roman" w:hAnsi="Times New Roman" w:cs="Times New Roman"/>
+          <w:sz w:val="20"/>
+          <w:szCs w:val="20"/>
+        </w:rPr>
+        <w:t xml:space="preserve"> </w:t>
+      </w:r>
+      <w:r>
+        <w:rPr>
+          <w:rFonts w:ascii="Times New Roman" w:hAnsi="Times New Roman" w:cs="Times New Roman"/>
+          <w:sz w:val="20"/>
+          <w:szCs w:val="20"/>
+        </w:rPr>
+        <w:t xml:space="preserve">in </w:t>
+      </w:r>
+      <w:r>
+        <w:rPr>
+          <w:rFonts w:ascii="Times New Roman" w:hAnsi="Times New Roman" w:cs="Times New Roman"/>
+          <w:sz w:val="20"/>
+          <w:szCs w:val="20"/>
+        </w:rPr>
+        <w:t>an effort</w:t>
+      </w:r>
+      <w:r>
+        <w:rPr>
+          <w:rFonts w:ascii="Times New Roman" w:hAnsi="Times New Roman" w:cs="Times New Roman"/>
+          <w:sz w:val="20"/>
+          <w:szCs w:val="20"/>
+        </w:rPr>
+        <w:t xml:space="preserve"> to</w:t>
+      </w:r>
+      <w:r>
+        <w:rPr>
+          <w:rFonts w:ascii="Times New Roman" w:hAnsi="Times New Roman" w:cs="Times New Roman"/>
+          <w:sz w:val="20"/>
+          <w:szCs w:val="20"/>
+        </w:rPr>
+        <w:t xml:space="preserve"> produce an accurate </w:t>
+      </w:r>
+      <w:r>
+        <w:rPr>
+          <w:rFonts w:ascii="Times New Roman" w:hAnsi="Times New Roman" w:cs="Times New Roman"/>
+          <w:sz w:val="20"/>
+          <w:szCs w:val="20"/>
+        </w:rPr>
+        <w:t>daily</w:t>
+      </w:r>
+      <w:r>
+        <w:rPr>
+          <w:rFonts w:ascii="Times New Roman" w:hAnsi="Times New Roman" w:cs="Times New Roman"/>
+          <w:sz w:val="20"/>
+          <w:szCs w:val="20"/>
+        </w:rPr>
+        <w:t xml:space="preserve"> sentiment. Each demographic’s sentiment was weighed relative to their involvement in the market</w:t>
+      </w:r>
+      <w:r>
+        <w:rPr>
+          <w:rFonts w:ascii="Times New Roman" w:hAnsi="Times New Roman" w:cs="Times New Roman"/>
+          <w:sz w:val="20"/>
+          <w:szCs w:val="20"/>
+        </w:rPr>
+        <w:t xml:space="preserve"> </w:t>
+      </w:r>
+      <w:r>
+        <w:rPr>
+          <w:rFonts w:ascii="Times New Roman" w:hAnsi="Times New Roman" w:cs="Times New Roman"/>
+          <w:sz w:val="20"/>
+          <w:szCs w:val="20"/>
+        </w:rPr>
+        <w:t xml:space="preserve">and sentiment scores were </w:t>
+      </w:r>
+      <w:r>
+        <w:rPr>
+          <w:rFonts w:ascii="Times New Roman" w:hAnsi="Times New Roman" w:cs="Times New Roman"/>
+          <w:sz w:val="20"/>
+          <w:szCs w:val="20"/>
+        </w:rPr>
+        <w:t>generated</w:t>
+      </w:r>
+      <w:r>
+        <w:rPr>
+          <w:rFonts w:ascii="Times New Roman" w:hAnsi="Times New Roman" w:cs="Times New Roman"/>
+          <w:sz w:val="20"/>
+          <w:szCs w:val="20"/>
+        </w:rPr>
+        <w:t xml:space="preserve"> after aggregating many such data points.</w:t>
+      </w:r>
+    </w:p>
+    <w:p>
+      <w:pPr>
+        <w:ind w:firstLine="270"/>
+        <w:jc w:val="both"/>
+        <w:rPr>
+          <w:rFonts w:ascii="Times New Roman" w:hAnsi="Times New Roman" w:cs="Times New Roman"/>
+          <w:sz w:val="20"/>
+          <w:szCs w:val="20"/>
+        </w:rPr>
+      </w:pPr>
+      <w:r>
+        <w:rPr>
+          <w:rFonts w:ascii="Times New Roman" w:hAnsi="Times New Roman" w:cs="Times New Roman"/>
+          <w:sz w:val="20"/>
+          <w:szCs w:val="20"/>
+        </w:rPr>
+        <w:t xml:space="preserve">We have verified our predictions against </w:t>
+      </w:r>
+      <w:r>
+        <w:rPr>
+          <w:rFonts w:ascii="Times New Roman" w:hAnsi="Times New Roman" w:cs="Times New Roman"/>
+          <w:sz w:val="20"/>
+          <w:szCs w:val="20"/>
+        </w:rPr>
+        <w:t xml:space="preserve">industry </w:t>
+      </w:r>
+      <w:r>
+        <w:rPr>
+          <w:rFonts w:ascii="Times New Roman" w:hAnsi="Times New Roman" w:cs="Times New Roman"/>
+          <w:sz w:val="20"/>
+          <w:szCs w:val="20"/>
+        </w:rPr>
+        <w:t>standard analyst predictions in order to gain insight into the accuracy of such predictions. However, in addition to this paper, the code for such sentiment and prediction generation is open-source</w:t>
+      </w:r>
+      <w:r>
+        <w:rPr>
+          <w:rFonts w:ascii="Times New Roman" w:hAnsi="Times New Roman" w:cs="Times New Roman"/>
+          <w:sz w:val="20"/>
+          <w:szCs w:val="20"/>
+        </w:rPr>
+        <w:t>d</w:t>
+      </w:r>
+      <w:r>
+        <w:rPr>
+          <w:rFonts w:ascii="Times New Roman" w:hAnsi="Times New Roman" w:cs="Times New Roman"/>
+          <w:sz w:val="20"/>
+          <w:szCs w:val="20"/>
+        </w:rPr>
+        <w:t>, as opposed to industry</w:t>
+      </w:r>
+      <w:r>
+        <w:rPr>
+          <w:rFonts w:ascii="Times New Roman" w:hAnsi="Times New Roman" w:cs="Times New Roman"/>
+          <w:sz w:val="20"/>
+          <w:szCs w:val="20"/>
+        </w:rPr>
+        <w:t xml:space="preserve"> </w:t>
+      </w:r>
+      <w:r>
+        <w:rPr>
+          <w:rFonts w:ascii="Times New Roman" w:hAnsi="Times New Roman" w:cs="Times New Roman"/>
+          <w:sz w:val="20"/>
+          <w:szCs w:val="20"/>
+        </w:rPr>
+        <w:t xml:space="preserve">analyst reviews, which work on a pay-per-view/monthly subscription model. </w:t>
+      </w:r>
+      <w:r>
+        <w:rPr>
+          <w:rFonts w:ascii="Times New Roman" w:hAnsi="Times New Roman" w:cs="Times New Roman"/>
+          <w:sz w:val="20"/>
+          <w:szCs w:val="20"/>
+        </w:rPr>
+        <w:t xml:space="preserve">This paper aims at showing its users and </w:t>
+      </w:r>
+      <w:r>
+        <w:rPr>
+          <w:rFonts w:ascii="Times New Roman" w:hAnsi="Times New Roman" w:cs="Times New Roman"/>
+          <w:sz w:val="20"/>
+          <w:szCs w:val="20"/>
+        </w:rPr>
+        <w:t>readers</w:t>
+      </w:r>
+      <w:r>
+        <w:rPr>
+          <w:rFonts w:ascii="Times New Roman" w:hAnsi="Times New Roman" w:cs="Times New Roman"/>
+          <w:sz w:val="20"/>
+          <w:szCs w:val="20"/>
+        </w:rPr>
+        <w:t xml:space="preserve"> a holistic perspective of their favorite stocks – with a conservative, verified estimate of what to do with them as well. </w:t>
+      </w:r>
+      <w:r>
+        <w:rPr>
+          <w:rFonts w:ascii="Times New Roman" w:hAnsi="Times New Roman" w:cs="Times New Roman"/>
+          <w:sz w:val="20"/>
+          <w:szCs w:val="20"/>
+        </w:rPr>
+        <w:t>We believe that everyone should have access to such data and models, as they are generated by the users themselves.</w:t>
+      </w:r>
+    </w:p>
+    <w:p>
+      <w:pPr>
+        <w:ind w:firstLine="270"/>
+        <w:jc w:val="both"/>
+        <w:rPr>
+          <w:rFonts w:ascii="Times New Roman" w:hAnsi="Times New Roman" w:cs="Times New Roman"/>
+          <w:sz w:val="20"/>
+          <w:szCs w:val="20"/>
+        </w:rPr>
+      </w:pPr>
+      <w:r>
+        <w:rPr>
+          <w:rFonts w:ascii="Times New Roman" w:hAnsi="Times New Roman" w:cs="Times New Roman"/>
+          <w:sz w:val="20"/>
+          <w:szCs w:val="20"/>
+        </w:rPr>
+        <w:t xml:space="preserve">The stock market is changing by the day, and it is people’s perceptions that are affecting them. Common traders are increasingly able to determine and swing prices – solely based on their </w:t>
+      </w:r>
+      <w:r>
+        <w:rPr>
+          <w:rFonts w:ascii="Times New Roman" w:hAnsi="Times New Roman" w:cs="Times New Roman"/>
+          <w:sz w:val="20"/>
+          <w:szCs w:val="20"/>
+        </w:rPr>
+        <w:t>outnumbering of financial institutions</w:t>
+      </w:r>
+      <w:r>
+        <w:rPr>
+          <w:rFonts w:ascii="Times New Roman" w:hAnsi="Times New Roman" w:cs="Times New Roman"/>
+          <w:sz w:val="20"/>
+          <w:szCs w:val="20"/>
+        </w:rPr>
+        <w:t>.</w:t>
+      </w:r>
+      <w:r>
+        <w:rPr>
+          <w:rFonts w:ascii="Times New Roman" w:hAnsi="Times New Roman" w:cs="Times New Roman"/>
+          <w:sz w:val="20"/>
+          <w:szCs w:val="20"/>
+        </w:rPr>
+        <w:t xml:space="preserve"> </w:t>
+      </w:r>
+      <w:r>
+        <w:rPr>
+          <w:rFonts w:ascii="Times New Roman" w:hAnsi="Times New Roman" w:cs="Times New Roman"/>
+          <w:sz w:val="20"/>
+          <w:szCs w:val="20"/>
+        </w:rPr>
+        <w:t>This paper</w:t>
+      </w:r>
+      <w:r>
+        <w:rPr>
+          <w:rFonts w:ascii="Times New Roman" w:hAnsi="Times New Roman" w:cs="Times New Roman"/>
+          <w:sz w:val="20"/>
+          <w:szCs w:val="20"/>
+        </w:rPr>
+        <w:t xml:space="preserve"> aims to bring </w:t>
+      </w:r>
+      <w:r>
+        <w:rPr>
+          <w:rFonts w:ascii="Times New Roman" w:hAnsi="Times New Roman" w:cs="Times New Roman"/>
+          <w:sz w:val="20"/>
+          <w:szCs w:val="20"/>
+        </w:rPr>
+        <w:t>the</w:t>
+      </w:r>
+      <w:r>
+        <w:rPr>
+          <w:rFonts w:ascii="Times New Roman" w:hAnsi="Times New Roman" w:cs="Times New Roman"/>
+          <w:sz w:val="20"/>
+          <w:szCs w:val="20"/>
+        </w:rPr>
+        <w:t xml:space="preserve"> information together and present it to users to give them </w:t>
+      </w:r>
+      <w:r>
+        <w:rPr>
+          <w:rFonts w:ascii="Times New Roman" w:hAnsi="Times New Roman" w:cs="Times New Roman"/>
+          <w:sz w:val="20"/>
+          <w:szCs w:val="20"/>
+        </w:rPr>
+        <w:t xml:space="preserve">a good </w:t>
+      </w:r>
+      <w:r>
+        <w:rPr>
+          <w:rFonts w:ascii="Times New Roman" w:hAnsi="Times New Roman" w:cs="Times New Roman"/>
+          <w:sz w:val="20"/>
+          <w:szCs w:val="20"/>
+        </w:rPr>
+        <w:t>idea of how to handle and manage their stocks.</w:t>
       </w:r>
     </w:p>
     <w:p>
@@ -612,7 +912,15 @@
           <w:sz w:val="20"/>
           <w:szCs w:val="20"/>
         </w:rPr>
-        <w:t>and other mainstream social media sites</w:t>
+        <w:t xml:space="preserve">and other mainstream </w:t>
+      </w:r>
+      <w:r>
+        <w:rPr>
+          <w:rFonts w:ascii="Times New Roman" w:hAnsi="Times New Roman" w:cs="Times New Roman"/>
+          <w:sz w:val="20"/>
+          <w:szCs w:val="20"/>
+        </w:rPr>
+        <w:t>social media sites</w:t>
       </w:r>
       <w:r>
         <w:rPr>
@@ -818,15 +1126,7 @@
           <w:sz w:val="20"/>
           <w:szCs w:val="20"/>
         </w:rPr>
-        <w:t xml:space="preserve">In 2017, the Security and Exchange Commission (SEC) announced an </w:t>
-      </w:r>
-      <w:r>
-        <w:rPr>
-          <w:rFonts w:ascii="Times New Roman" w:hAnsi="Times New Roman" w:cs="Times New Roman"/>
-          <w:sz w:val="20"/>
-          <w:szCs w:val="20"/>
-        </w:rPr>
-        <w:t>investigation into entities that published fraudulent articles</w:t>
+        <w:t>In 2017, the Security and Exchange Commission (SEC) announced an investigation into entities that published fraudulent articles</w:t>
       </w:r>
       <w:r>
         <w:rPr>
@@ -940,27 +1240,6 @@
     <w:p>
       <w:pPr>
         <w:ind w:firstLine="270"/>
-        <w:jc w:val="both"/>
-        <w:rPr>
-          <w:rFonts w:ascii="Times New Roman" w:hAnsi="Times New Roman" w:cs="Times New Roman"/>
-          <w:sz w:val="20"/>
-          <w:szCs w:val="20"/>
-        </w:rPr>
-      </w:pPr>
-    </w:p>
-    <w:p>
-      <w:pPr>
-        <w:ind w:firstLine="270"/>
-        <w:jc w:val="both"/>
-        <w:rPr>
-          <w:rFonts w:ascii="Times New Roman" w:hAnsi="Times New Roman" w:cs="Times New Roman"/>
-          <w:sz w:val="20"/>
-          <w:szCs w:val="20"/>
-        </w:rPr>
-      </w:pPr>
-    </w:p>
-    <w:p>
-      <w:pPr>
         <w:jc w:val="both"/>
         <w:rPr>
           <w:rFonts w:ascii="Times New Roman" w:hAnsi="Times New Roman" w:cs="Times New Roman"/>

</xml_diff>

<commit_message>
Minor changes to paper
</commit_message>
<xml_diff>
--- a/Research_Paper/Research_Paper.docx
+++ b/Research_Paper/Research_Paper.docx
@@ -728,7 +728,7 @@
           <w:sz w:val="20"/>
           <w:szCs w:val="20"/>
         </w:rPr>
-        <w:t xml:space="preserve">The stock market is changing by the day, and it is people’s perceptions that are affecting them. Common traders are increasingly able to determine and swing prices – solely based on their </w:t>
+        <w:t xml:space="preserve">The stock market is changing by the day, and it is people’s perceptions that are affecting them. Common traders are increasingly able to swing prices – solely based on their </w:t>
       </w:r>
       <w:r>
         <w:rPr>
@@ -912,15 +912,7 @@
           <w:sz w:val="20"/>
           <w:szCs w:val="20"/>
         </w:rPr>
-        <w:t xml:space="preserve">and other mainstream </w:t>
-      </w:r>
-      <w:r>
-        <w:rPr>
-          <w:rFonts w:ascii="Times New Roman" w:hAnsi="Times New Roman" w:cs="Times New Roman"/>
-          <w:sz w:val="20"/>
-          <w:szCs w:val="20"/>
-        </w:rPr>
-        <w:t>social media sites</w:t>
+        <w:t>and other mainstream social media sites</w:t>
       </w:r>
       <w:r>
         <w:rPr>
@@ -1393,7 +1385,25 @@
           <w:sz w:val="20"/>
           <w:szCs w:val="20"/>
         </w:rPr>
-        <w:t>A large scale study to understand…:</w:t>
+        <w:t xml:space="preserve">A </w:t>
+      </w:r>
+      <w:proofErr w:type="gramStart"/>
+      <w:r>
+        <w:rPr>
+          <w:rFonts w:ascii="Times New Roman" w:hAnsi="Times New Roman" w:cs="Times New Roman"/>
+          <w:sz w:val="20"/>
+          <w:szCs w:val="20"/>
+        </w:rPr>
+        <w:t>large scale</w:t>
+      </w:r>
+      <w:proofErr w:type="gramEnd"/>
+      <w:r>
+        <w:rPr>
+          <w:rFonts w:ascii="Times New Roman" w:hAnsi="Times New Roman" w:cs="Times New Roman"/>
+          <w:sz w:val="20"/>
+          <w:szCs w:val="20"/>
+        </w:rPr>
+        <w:t xml:space="preserve"> study to understand…:</w:t>
       </w:r>
       <w:r>
         <w:rPr>

</xml_diff>

<commit_message>
[paper] completed initial draft of literature survey; will add notes on stock ontology soon
</commit_message>
<xml_diff>
--- a/Research_Paper/Research_Paper.docx
+++ b/Research_Paper/Research_Paper.docx
@@ -816,7 +816,12 @@
     </w:p>
     <w:p>
       <w:pPr>
-        <w:ind w:firstLine="270"/>
+        <w:pStyle w:val="ListParagraph"/>
+        <w:numPr>
+          <w:ilvl w:val="0"/>
+          <w:numId w:val="1"/>
+        </w:numPr>
+        <w:ind w:left="540" w:hanging="540"/>
         <w:jc w:val="both"/>
         <w:rPr>
           <w:rFonts w:ascii="Times New Roman" w:hAnsi="Times New Roman" w:cs="Times New Roman"/>
@@ -834,7 +839,7 @@
           <w:sz w:val="22"/>
           <w:szCs w:val="22"/>
         </w:rPr>
-        <w:t>II. Background</w:t>
+        <w:t>Background</w:t>
       </w:r>
     </w:p>
     <w:p>
@@ -1187,7 +1192,6 @@
     </w:p>
     <w:p>
       <w:pPr>
-        <w:ind w:firstLine="270"/>
         <w:jc w:val="both"/>
         <w:rPr>
           <w:rFonts w:ascii="Times New Roman" w:hAnsi="Times New Roman" w:cs="Times New Roman"/>
@@ -1198,14 +1202,366 @@
     </w:p>
     <w:p>
       <w:pPr>
-        <w:ind w:firstLine="270"/>
+        <w:pStyle w:val="ListParagraph"/>
+        <w:numPr>
+          <w:ilvl w:val="0"/>
+          <w:numId w:val="1"/>
+        </w:numPr>
+        <w:ind w:left="540" w:hanging="540"/>
         <w:jc w:val="both"/>
         <w:rPr>
           <w:rFonts w:ascii="Times New Roman" w:hAnsi="Times New Roman" w:cs="Times New Roman"/>
-          <w:sz w:val="20"/>
-          <w:szCs w:val="20"/>
-        </w:rPr>
-      </w:pPr>
+          <w:b/>
+          <w:bCs/>
+          <w:sz w:val="22"/>
+          <w:szCs w:val="22"/>
+        </w:rPr>
+      </w:pPr>
+      <w:r>
+        <w:rPr>
+          <w:rFonts w:ascii="Times New Roman" w:hAnsi="Times New Roman" w:cs="Times New Roman"/>
+          <w:b/>
+          <w:bCs/>
+          <w:sz w:val="22"/>
+          <w:szCs w:val="22"/>
+        </w:rPr>
+        <w:t>Literature Survey</w:t>
+      </w:r>
+    </w:p>
+    <w:p>
+      <w:pPr>
+        <w:jc w:val="both"/>
+        <w:rPr>
+          <w:rFonts w:ascii="Times New Roman" w:hAnsi="Times New Roman" w:cs="Times New Roman"/>
+          <w:b/>
+          <w:bCs/>
+          <w:sz w:val="22"/>
+          <w:szCs w:val="22"/>
+        </w:rPr>
+      </w:pPr>
+    </w:p>
+    <w:p>
+      <w:pPr>
+        <w:ind w:firstLine="360"/>
+        <w:jc w:val="both"/>
+        <w:rPr>
+          <w:rFonts w:ascii="Times New Roman" w:hAnsi="Times New Roman" w:cs="Times New Roman"/>
+          <w:sz w:val="20"/>
+          <w:szCs w:val="20"/>
+        </w:rPr>
+      </w:pPr>
+      <w:r>
+        <w:rPr>
+          <w:rFonts w:ascii="Times New Roman" w:hAnsi="Times New Roman" w:cs="Times New Roman"/>
+          <w:sz w:val="20"/>
+          <w:szCs w:val="20"/>
+        </w:rPr>
+        <w:t xml:space="preserve">In this section, we present related literature to utilizing sentiment analysis to gauge a given stock’s sentiment. Our work is focused mainly on how conversations from Yahoo! Finance’s “conversations” </w:t>
+      </w:r>
+      <w:r>
+        <w:rPr>
+          <w:rFonts w:ascii="Times New Roman" w:hAnsi="Times New Roman" w:cs="Times New Roman"/>
+          <w:sz w:val="20"/>
+          <w:szCs w:val="20"/>
+        </w:rPr>
+        <w:lastRenderedPageBreak/>
+        <w:t xml:space="preserve">feature and journalistic headlines contribute to a stock’s sentiment, and whether that derived sentiment can be viable guidance in terms of whether an individual should buy, sell, or hold that stock. </w:t>
+      </w:r>
+      <w:r>
+        <w:rPr>
+          <w:rFonts w:ascii="Times New Roman" w:hAnsi="Times New Roman" w:cs="Times New Roman"/>
+          <w:sz w:val="20"/>
+          <w:szCs w:val="20"/>
+        </w:rPr>
+        <w:t xml:space="preserve">Das and Chen (2004) present a derivation of sentiment from Yahoo’s old </w:t>
+      </w:r>
+      <w:r>
+        <w:rPr>
+          <w:rFonts w:ascii="Times New Roman" w:hAnsi="Times New Roman" w:cs="Times New Roman"/>
+          <w:sz w:val="20"/>
+          <w:szCs w:val="20"/>
+        </w:rPr>
+        <w:t xml:space="preserve">stock market-focused </w:t>
+      </w:r>
+      <w:r>
+        <w:rPr>
+          <w:rFonts w:ascii="Times New Roman" w:hAnsi="Times New Roman" w:cs="Times New Roman"/>
+          <w:sz w:val="20"/>
+          <w:szCs w:val="20"/>
+        </w:rPr>
+        <w:t>message board. They note five separate classification algorithms for determining sentiment</w:t>
+      </w:r>
+      <w:r>
+        <w:rPr>
+          <w:rFonts w:ascii="Times New Roman" w:hAnsi="Times New Roman" w:cs="Times New Roman"/>
+          <w:sz w:val="20"/>
+          <w:szCs w:val="20"/>
+        </w:rPr>
+        <w:t>, which provided a better tracking across indexes instead of individual stocks. &lt;</w:t>
+      </w:r>
+      <w:r>
+        <w:rPr>
+          <w:rFonts w:ascii="Times New Roman" w:hAnsi="Times New Roman" w:cs="Times New Roman"/>
+          <w:i/>
+          <w:iCs/>
+          <w:sz w:val="20"/>
+          <w:szCs w:val="20"/>
+        </w:rPr>
+        <w:t>we should consider this as well</w:t>
+      </w:r>
+      <w:r>
+        <w:rPr>
+          <w:rFonts w:ascii="Times New Roman" w:hAnsi="Times New Roman" w:cs="Times New Roman"/>
+          <w:sz w:val="20"/>
+          <w:szCs w:val="20"/>
+        </w:rPr>
+        <w:t xml:space="preserve">&gt;. Similarly, </w:t>
+      </w:r>
+      <w:r>
+        <w:rPr>
+          <w:rFonts w:ascii="Times New Roman" w:hAnsi="Times New Roman" w:cs="Times New Roman"/>
+          <w:sz w:val="20"/>
+          <w:szCs w:val="20"/>
+        </w:rPr>
+        <w:t xml:space="preserve">Mittal and Goel (2011) analyzed Twitter conversations to </w:t>
+      </w:r>
+      <w:r>
+        <w:rPr>
+          <w:rFonts w:ascii="Times New Roman" w:hAnsi="Times New Roman" w:cs="Times New Roman"/>
+          <w:sz w:val="20"/>
+          <w:szCs w:val="20"/>
+        </w:rPr>
+        <w:t xml:space="preserve">compare the sentiment provided by public discourse to the sentiment seen by market fluctuation. </w:t>
+      </w:r>
+      <w:r>
+        <w:rPr>
+          <w:rFonts w:ascii="Times New Roman" w:hAnsi="Times New Roman" w:cs="Times New Roman"/>
+          <w:sz w:val="20"/>
+          <w:szCs w:val="20"/>
+        </w:rPr>
+        <w:t xml:space="preserve">Paired with the sentiment were the Dow Jones Industrial Average’s (DJIA) previous day values to provide a prediction for stock movements in the future. The authors accounted for Twitter feeds from June 2009 to December 2009 and implemented a sentiment analysis classification to divide the data in four “fuzzy” categories. This classification was performed by Self Organizing Fuzzy Neural Networks </w:t>
+      </w:r>
+      <w:r>
+        <w:rPr>
+          <w:rFonts w:ascii="Times New Roman" w:hAnsi="Times New Roman" w:cs="Times New Roman"/>
+          <w:sz w:val="20"/>
+          <w:szCs w:val="20"/>
+        </w:rPr>
+        <w:t xml:space="preserve">(SOFNN). The prior DJIA values are preprocessed and are paired with the classifications, which are then fed into the SOFNN models to determine future DJIA values. They then corresponded these predicted values with their stock portfolios to perform buys or sells for given stocks. Zhang, </w:t>
+      </w:r>
+      <w:proofErr w:type="spellStart"/>
+      <w:r>
+        <w:rPr>
+          <w:rFonts w:ascii="Times New Roman" w:hAnsi="Times New Roman" w:cs="Times New Roman"/>
+          <w:sz w:val="20"/>
+          <w:szCs w:val="20"/>
+        </w:rPr>
+        <w:t>Fuehres</w:t>
+      </w:r>
+      <w:proofErr w:type="spellEnd"/>
+      <w:r>
+        <w:rPr>
+          <w:rFonts w:ascii="Times New Roman" w:hAnsi="Times New Roman" w:cs="Times New Roman"/>
+          <w:sz w:val="20"/>
+          <w:szCs w:val="20"/>
+        </w:rPr>
+        <w:t xml:space="preserve">, and </w:t>
+      </w:r>
+      <w:proofErr w:type="spellStart"/>
+      <w:r>
+        <w:rPr>
+          <w:rFonts w:ascii="Times New Roman" w:hAnsi="Times New Roman" w:cs="Times New Roman"/>
+          <w:sz w:val="20"/>
+          <w:szCs w:val="20"/>
+        </w:rPr>
+        <w:t>Gloor</w:t>
+      </w:r>
+      <w:proofErr w:type="spellEnd"/>
+      <w:r>
+        <w:rPr>
+          <w:rFonts w:ascii="Times New Roman" w:hAnsi="Times New Roman" w:cs="Times New Roman"/>
+          <w:sz w:val="20"/>
+          <w:szCs w:val="20"/>
+        </w:rPr>
+        <w:t xml:space="preserve"> (2010)</w:t>
+      </w:r>
+      <w:r>
+        <w:rPr>
+          <w:rFonts w:ascii="Times New Roman" w:hAnsi="Times New Roman" w:cs="Times New Roman"/>
+          <w:sz w:val="20"/>
+          <w:szCs w:val="20"/>
+        </w:rPr>
+        <w:t xml:space="preserve"> performed a similar study, where they analyzed six months’ worth of Twitter feeds. Instead of a neural network to perform classification</w:t>
+      </w:r>
+      <w:r>
+        <w:rPr>
+          <w:rFonts w:ascii="Times New Roman" w:hAnsi="Times New Roman" w:cs="Times New Roman"/>
+          <w:sz w:val="20"/>
+          <w:szCs w:val="20"/>
+        </w:rPr>
+        <w:t xml:space="preserve"> like Mittal and Goel</w:t>
+      </w:r>
+      <w:r>
+        <w:rPr>
+          <w:rFonts w:ascii="Times New Roman" w:hAnsi="Times New Roman" w:cs="Times New Roman"/>
+          <w:sz w:val="20"/>
+          <w:szCs w:val="20"/>
+        </w:rPr>
+        <w:t xml:space="preserve">, the authors utilized </w:t>
+      </w:r>
+      <w:r>
+        <w:rPr>
+          <w:rFonts w:ascii="Times New Roman" w:hAnsi="Times New Roman" w:cs="Times New Roman"/>
+          <w:sz w:val="20"/>
+          <w:szCs w:val="20"/>
+        </w:rPr>
+        <w:t>a randomized subsample of the full volume of the tweets, and then measured the “hope”</w:t>
+      </w:r>
+      <w:r>
+        <w:rPr>
+          <w:rFonts w:ascii="Times New Roman" w:hAnsi="Times New Roman" w:cs="Times New Roman"/>
+          <w:sz w:val="20"/>
+          <w:szCs w:val="20"/>
+        </w:rPr>
+        <w:t xml:space="preserve">, </w:t>
+      </w:r>
+      <w:r>
+        <w:rPr>
+          <w:rFonts w:ascii="Times New Roman" w:hAnsi="Times New Roman" w:cs="Times New Roman"/>
+          <w:sz w:val="20"/>
+          <w:szCs w:val="20"/>
+        </w:rPr>
+        <w:t>“fear”</w:t>
+      </w:r>
+      <w:r>
+        <w:rPr>
+          <w:rFonts w:ascii="Times New Roman" w:hAnsi="Times New Roman" w:cs="Times New Roman"/>
+          <w:sz w:val="20"/>
+          <w:szCs w:val="20"/>
+        </w:rPr>
+        <w:t xml:space="preserve">, “happy”, “worry”, and other such mood words </w:t>
+      </w:r>
+      <w:r>
+        <w:rPr>
+          <w:rFonts w:ascii="Times New Roman" w:hAnsi="Times New Roman" w:cs="Times New Roman"/>
+          <w:sz w:val="20"/>
+          <w:szCs w:val="20"/>
+        </w:rPr>
+        <w:t xml:space="preserve"> </w:t>
+      </w:r>
+      <w:r>
+        <w:rPr>
+          <w:rFonts w:ascii="Times New Roman" w:hAnsi="Times New Roman" w:cs="Times New Roman"/>
+          <w:sz w:val="20"/>
+          <w:szCs w:val="20"/>
+        </w:rPr>
+        <w:t xml:space="preserve"> to tag each tweet. </w:t>
+      </w:r>
+      <w:r>
+        <w:rPr>
+          <w:rFonts w:ascii="Times New Roman" w:hAnsi="Times New Roman" w:cs="Times New Roman"/>
+          <w:sz w:val="20"/>
+          <w:szCs w:val="20"/>
+        </w:rPr>
+        <w:t xml:space="preserve">They also factored in the follower count per day, with the reasoning that both positive and negative sentiment can carry farther the larger the audience a Twitter user has. Finally, the authors analyzed the amount a tweet was “retweeted”, supported with the hypothesis that the more an opinion is reshared, the more relevant it is. </w:t>
+      </w:r>
+    </w:p>
+    <w:p>
+      <w:pPr>
+        <w:ind w:firstLine="360"/>
+        <w:jc w:val="both"/>
+        <w:rPr>
+          <w:rFonts w:ascii="Times New Roman" w:hAnsi="Times New Roman" w:cs="Times New Roman"/>
+          <w:sz w:val="20"/>
+          <w:szCs w:val="20"/>
+        </w:rPr>
+      </w:pPr>
+      <w:r>
+        <w:rPr>
+          <w:rFonts w:ascii="Times New Roman" w:hAnsi="Times New Roman" w:cs="Times New Roman"/>
+          <w:sz w:val="20"/>
+          <w:szCs w:val="20"/>
+        </w:rPr>
+        <w:t xml:space="preserve">Compared to these above approaches, </w:t>
+      </w:r>
+      <w:r>
+        <w:rPr>
+          <w:rFonts w:ascii="Times New Roman" w:hAnsi="Times New Roman" w:cs="Times New Roman"/>
+          <w:sz w:val="20"/>
+          <w:szCs w:val="20"/>
+        </w:rPr>
+        <w:t xml:space="preserve">the main difference is the type of data that is collected. </w:t>
+      </w:r>
+      <w:proofErr w:type="gramStart"/>
+      <w:r>
+        <w:rPr>
+          <w:rFonts w:ascii="Times New Roman" w:hAnsi="Times New Roman" w:cs="Times New Roman"/>
+          <w:sz w:val="20"/>
+          <w:szCs w:val="20"/>
+        </w:rPr>
+        <w:t>Similar to</w:t>
+      </w:r>
+      <w:proofErr w:type="gramEnd"/>
+      <w:r>
+        <w:rPr>
+          <w:rFonts w:ascii="Times New Roman" w:hAnsi="Times New Roman" w:cs="Times New Roman"/>
+          <w:sz w:val="20"/>
+          <w:szCs w:val="20"/>
+        </w:rPr>
+        <w:t xml:space="preserve"> Das and Chen’s data, we are using Yahoo! Finance’s conversations feature to collect tuned data. As mentioned in the </w:t>
+      </w:r>
+      <w:r>
+        <w:rPr>
+          <w:rFonts w:ascii="Times New Roman" w:hAnsi="Times New Roman" w:cs="Times New Roman"/>
+          <w:i/>
+          <w:iCs/>
+          <w:sz w:val="20"/>
+          <w:szCs w:val="20"/>
+        </w:rPr>
+        <w:t>Background</w:t>
+      </w:r>
+      <w:r>
+        <w:rPr>
+          <w:rFonts w:ascii="Times New Roman" w:hAnsi="Times New Roman" w:cs="Times New Roman"/>
+          <w:sz w:val="20"/>
+          <w:szCs w:val="20"/>
+        </w:rPr>
+        <w:t xml:space="preserve"> section of this paper, </w:t>
+      </w:r>
+      <w:r>
+        <w:rPr>
+          <w:rFonts w:ascii="Times New Roman" w:hAnsi="Times New Roman" w:cs="Times New Roman"/>
+          <w:sz w:val="20"/>
+          <w:szCs w:val="20"/>
+        </w:rPr>
+        <w:t xml:space="preserve">the members who post in Yahoo! Finance conversations can be assumed to be knowledgeable about the stock market. Journal headlines regarding the stock market are also helpful in terms of tuning </w:t>
+      </w:r>
+      <w:r>
+        <w:rPr>
+          <w:rFonts w:ascii="Times New Roman" w:hAnsi="Times New Roman" w:cs="Times New Roman"/>
+          <w:sz w:val="20"/>
+          <w:szCs w:val="20"/>
+        </w:rPr>
+        <w:t xml:space="preserve">our prediction model with data that may not necessarily be affected by the echo chamber phenomenon, also noted in the </w:t>
+      </w:r>
+      <w:r>
+        <w:rPr>
+          <w:rFonts w:ascii="Times New Roman" w:hAnsi="Times New Roman" w:cs="Times New Roman"/>
+          <w:i/>
+          <w:iCs/>
+          <w:sz w:val="20"/>
+          <w:szCs w:val="20"/>
+        </w:rPr>
+        <w:t>Background</w:t>
+      </w:r>
+      <w:r>
+        <w:rPr>
+          <w:rFonts w:ascii="Times New Roman" w:hAnsi="Times New Roman" w:cs="Times New Roman"/>
+          <w:sz w:val="20"/>
+          <w:szCs w:val="20"/>
+        </w:rPr>
+        <w:t xml:space="preserve"> section.</w:t>
+      </w:r>
     </w:p>
     <w:p>
       <w:pPr>
@@ -1321,7 +1677,25 @@
             <w:sz w:val="20"/>
             <w:szCs w:val="20"/>
           </w:rPr>
-          <w:t>https://arxiv.org/pdf/1407.5225.pdf</w:t>
+          <w:t>https://arxiv.o</w:t>
+        </w:r>
+        <w:r>
+          <w:rPr>
+            <w:rStyle w:val="Hyperlink"/>
+            <w:rFonts w:ascii="Times New Roman" w:hAnsi="Times New Roman" w:cs="Times New Roman"/>
+            <w:sz w:val="20"/>
+            <w:szCs w:val="20"/>
+          </w:rPr>
+          <w:t>r</w:t>
+        </w:r>
+        <w:r>
+          <w:rPr>
+            <w:rStyle w:val="Hyperlink"/>
+            <w:rFonts w:ascii="Times New Roman" w:hAnsi="Times New Roman" w:cs="Times New Roman"/>
+            <w:sz w:val="20"/>
+            <w:szCs w:val="20"/>
+          </w:rPr>
+          <w:t>g/pdf/1407.5225.pdf</w:t>
         </w:r>
       </w:hyperlink>
     </w:p>
@@ -1385,7 +1759,7 @@
           <w:sz w:val="20"/>
           <w:szCs w:val="20"/>
         </w:rPr>
-        <w:t xml:space="preserve">A </w:t>
+        <w:t>A large scale study to understand</w:t>
       </w:r>
       <w:proofErr w:type="gramStart"/>
       <w:r>
@@ -1394,25 +1768,17 @@
           <w:sz w:val="20"/>
           <w:szCs w:val="20"/>
         </w:rPr>
-        <w:t>large scale</w:t>
+        <w:t>…:</w:t>
+      </w:r>
+      <w:r>
+        <w:rPr>
+          <w:rFonts w:ascii="Times New Roman" w:hAnsi="Times New Roman" w:cs="Times New Roman"/>
+          <w:sz w:val="20"/>
+          <w:szCs w:val="20"/>
+        </w:rPr>
+        <w:t>https://www.computer.org/csdl/pds/api/csdl/proceedings/download-article/12OmNzzP5HP/pdf</w:t>
       </w:r>
       <w:proofErr w:type="gramEnd"/>
-      <w:r>
-        <w:rPr>
-          <w:rFonts w:ascii="Times New Roman" w:hAnsi="Times New Roman" w:cs="Times New Roman"/>
-          <w:sz w:val="20"/>
-          <w:szCs w:val="20"/>
-        </w:rPr>
-        <w:t xml:space="preserve"> study to understand…:</w:t>
-      </w:r>
-      <w:r>
-        <w:rPr>
-          <w:rFonts w:ascii="Times New Roman" w:hAnsi="Times New Roman" w:cs="Times New Roman"/>
-          <w:sz w:val="20"/>
-          <w:szCs w:val="20"/>
-        </w:rPr>
-        <w:t>https://www.computer.org/csdl/pds/api/csdl/proceedings/download-article/12OmNzzP5HP/pdf</w:t>
-      </w:r>
     </w:p>
     <w:p>
       <w:pPr>
@@ -1474,8 +1840,237 @@
           <w:sz w:val="20"/>
           <w:szCs w:val="20"/>
         </w:rPr>
-        <w:t>“SEC.gov” SEC: Payments for Bullish Articles on Stocks Must , 10 Apr. 2017, www.sec.gov/news/press-release/2017-79. Accessed 29 Jan. 2021.</w:t>
-      </w:r>
+        <w:t xml:space="preserve">“SEC.gov” SEC: Payments for Bullish Articles on Stocks </w:t>
+      </w:r>
+      <w:proofErr w:type="gramStart"/>
+      <w:r>
+        <w:rPr>
+          <w:rFonts w:ascii="Times New Roman" w:hAnsi="Times New Roman" w:cs="Times New Roman"/>
+          <w:sz w:val="20"/>
+          <w:szCs w:val="20"/>
+        </w:rPr>
+        <w:t>Must ,</w:t>
+      </w:r>
+      <w:proofErr w:type="gramEnd"/>
+      <w:r>
+        <w:rPr>
+          <w:rFonts w:ascii="Times New Roman" w:hAnsi="Times New Roman" w:cs="Times New Roman"/>
+          <w:sz w:val="20"/>
+          <w:szCs w:val="20"/>
+        </w:rPr>
+        <w:t xml:space="preserve"> 10 Apr. 2017, </w:t>
+      </w:r>
+      <w:hyperlink r:id="rId12" w:history="1">
+        <w:r>
+          <w:rPr>
+            <w:rStyle w:val="Hyperlink"/>
+            <w:rFonts w:ascii="Times New Roman" w:hAnsi="Times New Roman" w:cs="Times New Roman"/>
+            <w:sz w:val="20"/>
+            <w:szCs w:val="20"/>
+          </w:rPr>
+          <w:t>www.sec.gov/news/press-release/2017-79. Accessed 29 Jan. 2021</w:t>
+        </w:r>
+      </w:hyperlink>
+      <w:r>
+        <w:rPr>
+          <w:rFonts w:ascii="Times New Roman" w:hAnsi="Times New Roman" w:cs="Times New Roman"/>
+          <w:sz w:val="20"/>
+          <w:szCs w:val="20"/>
+        </w:rPr>
+        <w:t>.</w:t>
+      </w:r>
+    </w:p>
+    <w:p>
+      <w:pPr>
+        <w:rPr>
+          <w:rFonts w:ascii="Times New Roman" w:hAnsi="Times New Roman" w:cs="Times New Roman"/>
+          <w:sz w:val="20"/>
+          <w:szCs w:val="20"/>
+        </w:rPr>
+      </w:pPr>
+    </w:p>
+    <w:p>
+      <w:pPr>
+        <w:rPr>
+          <w:rFonts w:ascii="Times New Roman" w:hAnsi="Times New Roman" w:cs="Times New Roman"/>
+          <w:sz w:val="20"/>
+          <w:szCs w:val="20"/>
+        </w:rPr>
+      </w:pPr>
+      <w:r>
+        <w:rPr>
+          <w:rFonts w:ascii="Times New Roman" w:hAnsi="Times New Roman" w:cs="Times New Roman"/>
+          <w:sz w:val="20"/>
+          <w:szCs w:val="20"/>
+        </w:rPr>
+        <w:t xml:space="preserve">Das and Chen: </w:t>
+      </w:r>
+      <w:hyperlink r:id="rId13" w:history="1">
+        <w:r>
+          <w:rPr>
+            <w:rStyle w:val="Hyperlink"/>
+            <w:rFonts w:ascii="Times New Roman" w:hAnsi="Times New Roman" w:cs="Times New Roman"/>
+            <w:sz w:val="20"/>
+            <w:szCs w:val="20"/>
+          </w:rPr>
+          <w:t>https://cite</w:t>
+        </w:r>
+        <w:r>
+          <w:rPr>
+            <w:rStyle w:val="Hyperlink"/>
+            <w:rFonts w:ascii="Times New Roman" w:hAnsi="Times New Roman" w:cs="Times New Roman"/>
+            <w:sz w:val="20"/>
+            <w:szCs w:val="20"/>
+          </w:rPr>
+          <w:t>s</w:t>
+        </w:r>
+        <w:r>
+          <w:rPr>
+            <w:rStyle w:val="Hyperlink"/>
+            <w:rFonts w:ascii="Times New Roman" w:hAnsi="Times New Roman" w:cs="Times New Roman"/>
+            <w:sz w:val="20"/>
+            <w:szCs w:val="20"/>
+          </w:rPr>
+          <w:t>eerx.ist.psu.edu/viewdoc/download?doi=10.1.1.202.6418&amp;rep=rep1&amp;type=pdf</w:t>
+        </w:r>
+      </w:hyperlink>
+    </w:p>
+    <w:p>
+      <w:pPr>
+        <w:rPr>
+          <w:rFonts w:ascii="Times New Roman" w:hAnsi="Times New Roman" w:cs="Times New Roman"/>
+          <w:sz w:val="20"/>
+          <w:szCs w:val="20"/>
+        </w:rPr>
+      </w:pPr>
+    </w:p>
+    <w:p>
+      <w:pPr>
+        <w:rPr>
+          <w:rFonts w:ascii="Times New Roman" w:hAnsi="Times New Roman" w:cs="Times New Roman"/>
+          <w:sz w:val="20"/>
+          <w:szCs w:val="20"/>
+        </w:rPr>
+      </w:pPr>
+      <w:r>
+        <w:rPr>
+          <w:rFonts w:ascii="Times New Roman" w:hAnsi="Times New Roman" w:cs="Times New Roman"/>
+          <w:sz w:val="20"/>
+          <w:szCs w:val="20"/>
+        </w:rPr>
+        <w:t xml:space="preserve">Mittal and Goel: </w:t>
+      </w:r>
+      <w:hyperlink r:id="rId14" w:history="1">
+        <w:r>
+          <w:rPr>
+            <w:rStyle w:val="Hyperlink"/>
+            <w:rFonts w:ascii="Times New Roman" w:hAnsi="Times New Roman" w:cs="Times New Roman"/>
+            <w:sz w:val="20"/>
+            <w:szCs w:val="20"/>
+          </w:rPr>
+          <w:t>http://cs229.stanford.edu/proj2011/GoelMittal-StockMarketPredictionUsingTwitterSentimentAnalysis.pdf</w:t>
+        </w:r>
+      </w:hyperlink>
+    </w:p>
+    <w:p>
+      <w:pPr>
+        <w:rPr>
+          <w:rFonts w:ascii="Times New Roman" w:hAnsi="Times New Roman" w:cs="Times New Roman"/>
+          <w:sz w:val="20"/>
+          <w:szCs w:val="20"/>
+        </w:rPr>
+      </w:pPr>
+    </w:p>
+    <w:p>
+      <w:pPr>
+        <w:rPr>
+          <w:rFonts w:ascii="Times New Roman" w:hAnsi="Times New Roman" w:cs="Times New Roman"/>
+          <w:sz w:val="20"/>
+          <w:szCs w:val="20"/>
+        </w:rPr>
+      </w:pPr>
+      <w:r>
+        <w:rPr>
+          <w:rFonts w:ascii="Times New Roman" w:hAnsi="Times New Roman" w:cs="Times New Roman"/>
+          <w:sz w:val="20"/>
+          <w:szCs w:val="20"/>
+        </w:rPr>
+        <w:t xml:space="preserve">Zhang, </w:t>
+      </w:r>
+      <w:proofErr w:type="spellStart"/>
+      <w:r>
+        <w:rPr>
+          <w:rFonts w:ascii="Times New Roman" w:hAnsi="Times New Roman" w:cs="Times New Roman"/>
+          <w:sz w:val="20"/>
+          <w:szCs w:val="20"/>
+        </w:rPr>
+        <w:t>Fuehres</w:t>
+      </w:r>
+      <w:proofErr w:type="spellEnd"/>
+      <w:r>
+        <w:rPr>
+          <w:rFonts w:ascii="Times New Roman" w:hAnsi="Times New Roman" w:cs="Times New Roman"/>
+          <w:sz w:val="20"/>
+          <w:szCs w:val="20"/>
+        </w:rPr>
+        <w:t xml:space="preserve">, </w:t>
+      </w:r>
+      <w:proofErr w:type="spellStart"/>
+      <w:r>
+        <w:rPr>
+          <w:rFonts w:ascii="Times New Roman" w:hAnsi="Times New Roman" w:cs="Times New Roman"/>
+          <w:sz w:val="20"/>
+          <w:szCs w:val="20"/>
+        </w:rPr>
+        <w:t>Gloor</w:t>
+      </w:r>
+      <w:proofErr w:type="spellEnd"/>
+      <w:r>
+        <w:rPr>
+          <w:rFonts w:ascii="Times New Roman" w:hAnsi="Times New Roman" w:cs="Times New Roman"/>
+          <w:sz w:val="20"/>
+          <w:szCs w:val="20"/>
+        </w:rPr>
+        <w:t xml:space="preserve">: </w:t>
+      </w:r>
+      <w:hyperlink r:id="rId15" w:history="1">
+        <w:r>
+          <w:rPr>
+            <w:rStyle w:val="Hyperlink"/>
+            <w:rFonts w:ascii="Times New Roman" w:hAnsi="Times New Roman" w:cs="Times New Roman"/>
+            <w:sz w:val="20"/>
+            <w:szCs w:val="20"/>
+          </w:rPr>
+          <w:t>http://www.ickn.org/documents/COINs2010_Twitter4.pdf</w:t>
+        </w:r>
+      </w:hyperlink>
+    </w:p>
+    <w:p>
+      <w:pPr>
+        <w:rPr>
+          <w:rFonts w:ascii="Times New Roman" w:hAnsi="Times New Roman" w:cs="Times New Roman"/>
+          <w:sz w:val="20"/>
+          <w:szCs w:val="20"/>
+        </w:rPr>
+      </w:pPr>
+    </w:p>
+    <w:p>
+      <w:pPr>
+        <w:rPr>
+          <w:rFonts w:ascii="Times New Roman" w:hAnsi="Times New Roman" w:cs="Times New Roman"/>
+          <w:sz w:val="20"/>
+          <w:szCs w:val="20"/>
+        </w:rPr>
+      </w:pPr>
+    </w:p>
+    <w:p>
+      <w:pPr>
+        <w:rPr>
+          <w:rFonts w:ascii="Times New Roman" w:hAnsi="Times New Roman" w:cs="Times New Roman"/>
+          <w:sz w:val="20"/>
+          <w:szCs w:val="20"/>
+        </w:rPr>
+      </w:pPr>
     </w:p>
     <w:p>
       <w:pPr>
@@ -2183,6 +2778,18 @@
       <w:shd w:val="clear" w:color="auto" w:fill="E1DFDD"/>
     </w:rPr>
   </w:style>
+  <w:style w:type="character" w:styleId="FollowedHyperlink">
+    <w:name w:val="FollowedHyperlink"/>
+    <w:basedOn w:val="DefaultParagraphFont"/>
+    <w:uiPriority w:val="99"/>
+    <w:semiHidden/>
+    <w:unhideWhenUsed/>
+    <w:rsid w:val="00647963"/>
+    <w:rPr>
+      <w:color w:val="954F72" w:themeColor="followedHyperlink"/>
+      <w:u w:val="single"/>
+    </w:rPr>
+  </w:style>
 </w:styles>
 </file>
 

</xml_diff>